<commit_message>
feat: start the headr and footer
</commit_message>
<xml_diff>
--- a/C-WT-AT3-PROJ-v2.docx
+++ b/C-WT-AT3-PROJ-v2.docx
@@ -9029,11 +9029,45 @@
               <w:t>Add images of the approved wireframes for each page</w:t>
             </w:r>
           </w:p>
-          <w:p/>
-          <w:p/>
-          <w:p/>
-          <w:p/>
-          <w:p/>
+          <w:p>
+            <w:r>
+              <w:drawing>
+                <wp:inline distT="0" distB="0" distL="0" distR="0" wp14:anchorId="03D3CE99" wp14:editId="6FA979E7">
+                  <wp:extent cx="4802505" cy="3281680"/>
+                  <wp:effectExtent l="0" t="0" r="0" b="0"/>
+                  <wp:docPr id="208559268" name="Picture 1"/>
+                  <wp:cNvGraphicFramePr>
+                    <a:graphicFrameLocks xmlns:a="http://schemas.openxmlformats.org/drawingml/2006/main" noChangeAspect="1"/>
+                  </wp:cNvGraphicFramePr>
+                  <a:graphic xmlns:a="http://schemas.openxmlformats.org/drawingml/2006/main">
+                    <a:graphicData uri="http://schemas.openxmlformats.org/drawingml/2006/picture">
+                      <pic:pic xmlns:pic="http://schemas.openxmlformats.org/drawingml/2006/picture">
+                        <pic:nvPicPr>
+                          <pic:cNvPr id="208559268" name=""/>
+                          <pic:cNvPicPr/>
+                        </pic:nvPicPr>
+                        <pic:blipFill>
+                          <a:blip r:embed="rId22"/>
+                          <a:stretch>
+                            <a:fillRect/>
+                          </a:stretch>
+                        </pic:blipFill>
+                        <pic:spPr>
+                          <a:xfrm>
+                            <a:off x="0" y="0"/>
+                            <a:ext cx="4802505" cy="3281680"/>
+                          </a:xfrm>
+                          <a:prstGeom prst="rect">
+                            <a:avLst/>
+                          </a:prstGeom>
+                        </pic:spPr>
+                      </pic:pic>
+                    </a:graphicData>
+                  </a:graphic>
+                </wp:inline>
+              </w:drawing>
+            </w:r>
+          </w:p>
           <w:p/>
           <w:p/>
           <w:p/>
@@ -9110,7 +9144,7 @@
             <w:r>
               <w:t xml:space="preserve">The site </w:t>
             </w:r>
-            <w:hyperlink r:id="rId22" w:history="1">
+            <w:hyperlink r:id="rId23" w:history="1">
               <w:r>
                 <w:rPr>
                   <w:rStyle w:val="Hyperlink"/>
@@ -9160,7 +9194,7 @@
                 <w:numId w:val="37"/>
               </w:numPr>
             </w:pPr>
-            <w:hyperlink r:id="rId23" w:history="1">
+            <w:hyperlink r:id="rId24" w:history="1">
               <w:r>
                 <w:rPr>
                   <w:rStyle w:val="Hyperlink"/>
@@ -9177,7 +9211,7 @@
                 <w:numId w:val="37"/>
               </w:numPr>
             </w:pPr>
-            <w:hyperlink r:id="rId24" w:history="1">
+            <w:hyperlink r:id="rId25" w:history="1">
               <w:r>
                 <w:rPr>
                   <w:rStyle w:val="Hyperlink"/>
@@ -9194,7 +9228,7 @@
                 <w:numId w:val="37"/>
               </w:numPr>
             </w:pPr>
-            <w:hyperlink r:id="rId25" w:history="1">
+            <w:hyperlink r:id="rId26" w:history="1">
               <w:r>
                 <w:rPr>
                   <w:rStyle w:val="Hyperlink"/>
@@ -9211,7 +9245,7 @@
                 <w:numId w:val="37"/>
               </w:numPr>
             </w:pPr>
-            <w:hyperlink r:id="rId26" w:history="1">
+            <w:hyperlink r:id="rId27" w:history="1">
               <w:r>
                 <w:rPr>
                   <w:rStyle w:val="Hyperlink"/>
@@ -9228,7 +9262,7 @@
                 <w:numId w:val="37"/>
               </w:numPr>
             </w:pPr>
-            <w:hyperlink r:id="rId27" w:history="1">
+            <w:hyperlink r:id="rId28" w:history="1">
               <w:r>
                 <w:rPr>
                   <w:rStyle w:val="Hyperlink"/>
@@ -9245,7 +9279,7 @@
                 <w:numId w:val="37"/>
               </w:numPr>
             </w:pPr>
-            <w:hyperlink r:id="rId28" w:history="1">
+            <w:hyperlink r:id="rId29" w:history="1">
               <w:r>
                 <w:rPr>
                   <w:rStyle w:val="Hyperlink"/>
@@ -9668,7 +9702,6 @@
                 <w:sz w:val="48"/>
                 <w:szCs w:val="48"/>
               </w:rPr>
-              <w:lastRenderedPageBreak/>
               <w:t>3</w:t>
             </w:r>
           </w:p>
@@ -10754,7 +10787,7 @@
             <w:r>
               <w:t xml:space="preserve">During this process you may use the </w:t>
             </w:r>
-            <w:hyperlink r:id="rId29" w:history="1">
+            <w:hyperlink r:id="rId30" w:history="1">
               <w:r>
                 <w:rPr>
                   <w:rStyle w:val="Hyperlink"/>
@@ -11023,7 +11056,7 @@
                           <pic:cNvPicPr/>
                         </pic:nvPicPr>
                         <pic:blipFill>
-                          <a:blip r:embed="rId30">
+                          <a:blip r:embed="rId31">
                             <a:extLst>
                               <a:ext uri="{28A0092B-C50C-407E-A947-70E740481C1C}">
                                 <a14:useLocalDpi xmlns:a14="http://schemas.microsoft.com/office/drawing/2010/main" val="0"/>
@@ -11136,7 +11169,7 @@
             </w:r>
           </w:p>
           <w:p>
-            <w:hyperlink r:id="rId31" w:history="1">
+            <w:hyperlink r:id="rId32" w:history="1">
               <w:r>
                 <w:rPr>
                   <w:rStyle w:val="Hyperlink"/>
@@ -11728,7 +11761,7 @@
           <w:u w:val="none"/>
         </w:rPr>
       </w:pPr>
-      <w:hyperlink r:id="rId32" w:history="1">
+      <w:hyperlink r:id="rId33" w:history="1">
         <w:r>
           <w:rPr>
             <w:rStyle w:val="Hyperlink"/>
@@ -11797,7 +11830,7 @@
           <w:szCs w:val="22"/>
         </w:rPr>
       </w:pPr>
-      <w:hyperlink r:id="rId33" w:history="1">
+      <w:hyperlink r:id="rId34" w:history="1">
         <w:r>
           <w:rPr>
             <w:rStyle w:val="Hyperlink"/>
@@ -12472,7 +12505,7 @@
             <wp:cNvGraphicFramePr/>
             <a:graphic xmlns:a="http://schemas.openxmlformats.org/drawingml/2006/main">
               <a:graphicData uri="http://schemas.openxmlformats.org/drawingml/2006/diagram">
-                <dgm:relIds xmlns:dgm="http://schemas.openxmlformats.org/drawingml/2006/diagram" xmlns:r="http://schemas.openxmlformats.org/officeDocument/2006/relationships" r:dm="rId34" r:lo="rId35" r:qs="rId36" r:cs="rId37"/>
+                <dgm:relIds xmlns:dgm="http://schemas.openxmlformats.org/drawingml/2006/diagram" xmlns:r="http://schemas.openxmlformats.org/officeDocument/2006/relationships" r:dm="rId35" r:lo="rId36" r:qs="rId37" r:cs="rId38"/>
               </a:graphicData>
             </a:graphic>
           </wp:inline>
@@ -12508,7 +12541,7 @@
           <w:numId w:val="7"/>
         </w:numPr>
       </w:pPr>
-      <w:hyperlink r:id="rId39" w:history="1">
+      <w:hyperlink r:id="rId40" w:history="1">
         <w:r>
           <w:rPr>
             <w:rStyle w:val="Hyperlink"/>
@@ -12525,7 +12558,7 @@
           <w:numId w:val="7"/>
         </w:numPr>
       </w:pPr>
-      <w:hyperlink r:id="rId40" w:history="1">
+      <w:hyperlink r:id="rId41" w:history="1">
         <w:r>
           <w:rPr>
             <w:rStyle w:val="Hyperlink"/>
@@ -12542,7 +12575,7 @@
           <w:numId w:val="7"/>
         </w:numPr>
       </w:pPr>
-      <w:hyperlink r:id="rId41" w:history="1">
+      <w:hyperlink r:id="rId42" w:history="1">
         <w:r>
           <w:rPr>
             <w:rStyle w:val="Hyperlink"/>
@@ -12559,7 +12592,7 @@
           <w:numId w:val="7"/>
         </w:numPr>
       </w:pPr>
-      <w:hyperlink r:id="rId42" w:history="1">
+      <w:hyperlink r:id="rId43" w:history="1">
         <w:r>
           <w:rPr>
             <w:rStyle w:val="Hyperlink"/>
@@ -12576,7 +12609,7 @@
           <w:numId w:val="7"/>
         </w:numPr>
       </w:pPr>
-      <w:hyperlink r:id="rId43" w:history="1">
+      <w:hyperlink r:id="rId44" w:history="1">
         <w:r>
           <w:rPr>
             <w:rStyle w:val="Hyperlink"/>
@@ -12589,7 +12622,7 @@
       <w:r>
         <w:t xml:space="preserve">Also check </w:t>
       </w:r>
-      <w:hyperlink r:id="rId44" w:history="1">
+      <w:hyperlink r:id="rId45" w:history="1">
         <w:r>
           <w:rPr>
             <w:rStyle w:val="Hyperlink"/>
@@ -13505,7 +13538,7 @@
       </w:r>
     </w:p>
     <w:p>
-      <w:hyperlink r:id="rId45" w:history="1">
+      <w:hyperlink r:id="rId46" w:history="1">
         <w:r>
           <w:rPr>
             <w:rStyle w:val="Hyperlink"/>
@@ -13605,7 +13638,7 @@
           <w:tab w:val="left" w:pos="5679"/>
         </w:tabs>
       </w:pPr>
-      <w:hyperlink r:id="rId46" w:history="1">
+      <w:hyperlink r:id="rId47" w:history="1">
         <w:r>
           <w:rPr>
             <w:rStyle w:val="Hyperlink"/>
@@ -13625,7 +13658,7 @@
           <w:tab w:val="left" w:pos="5679"/>
         </w:tabs>
       </w:pPr>
-      <w:hyperlink r:id="rId47" w:history="1">
+      <w:hyperlink r:id="rId48" w:history="1">
         <w:r>
           <w:rPr>
             <w:rStyle w:val="Hyperlink"/>
@@ -13645,7 +13678,7 @@
           <w:tab w:val="left" w:pos="5679"/>
         </w:tabs>
       </w:pPr>
-      <w:hyperlink r:id="rId48" w:history="1">
+      <w:hyperlink r:id="rId49" w:history="1">
         <w:r>
           <w:rPr>
             <w:rStyle w:val="Hyperlink"/>
@@ -13669,8 +13702,8 @@
       </w:pPr>
     </w:p>
     <w:sectPr>
-      <w:headerReference w:type="default" r:id="rId49"/>
-      <w:footerReference w:type="default" r:id="rId50"/>
+      <w:headerReference w:type="default" r:id="rId50"/>
+      <w:footerReference w:type="default" r:id="rId51"/>
       <w:type w:val="continuous"/>
       <w:pgSz w:w="11906" w:h="16838" w:code="9"/>
       <w:pgMar w:top="851" w:right="851" w:bottom="851" w:left="851" w:header="567" w:footer="342" w:gutter="0"/>
@@ -13891,7 +13924,7 @@
               <w:sz w:val="14"/>
               <w:szCs w:val="16"/>
             </w:rPr>
-            <w:t>2025-11-23</w:t>
+            <w:t>2025-11-24</w:t>
           </w:r>
           <w:r>
             <w:rPr>
@@ -26944,7 +26977,7 @@
   <dgm:whole/>
   <dgm:extLst>
     <a:ext uri="http://schemas.microsoft.com/office/drawing/2008/diagram">
-      <dsp:dataModelExt xmlns:dsp="http://schemas.microsoft.com/office/drawing/2008/diagram" relId="rId38" minVer="http://schemas.openxmlformats.org/drawingml/2006/diagram"/>
+      <dsp:dataModelExt xmlns:dsp="http://schemas.microsoft.com/office/drawing/2008/diagram" relId="rId39" minVer="http://schemas.openxmlformats.org/drawingml/2006/diagram"/>
     </a:ext>
   </dgm:extLst>
 </dgm:dataModel>
@@ -32377,12 +32410,15 @@
     <w:rsid w:val="008B0BC6"/>
     <w:rsid w:val="0092019E"/>
     <w:rsid w:val="00947BEC"/>
+    <w:rsid w:val="009527F2"/>
     <w:rsid w:val="00964706"/>
     <w:rsid w:val="00981856"/>
     <w:rsid w:val="009D74B1"/>
     <w:rsid w:val="00AB560F"/>
+    <w:rsid w:val="00B85AE3"/>
     <w:rsid w:val="00BC546E"/>
     <w:rsid w:val="00BD0837"/>
+    <w:rsid w:val="00BF3140"/>
     <w:rsid w:val="00C03D9D"/>
     <w:rsid w:val="00CE151D"/>
     <w:rsid w:val="00D541C2"/>
@@ -33163,10 +33199,6 @@
 </file>
 
 <file path=customXml/item1.xml><?xml version="1.0" encoding="utf-8"?>
-<b:Sources xmlns:b="http://schemas.openxmlformats.org/officeDocument/2006/bibliography" xmlns="http://schemas.openxmlformats.org/officeDocument/2006/bibliography" SelectedStyle="\APA.XSL" StyleName="APA"/>
-</file>
-
-<file path=customXml/item2.xml><?xml version="1.0" encoding="utf-8"?>
 <ct:contentTypeSchema xmlns:ct="http://schemas.microsoft.com/office/2006/metadata/contentType" xmlns:ma="http://schemas.microsoft.com/office/2006/metadata/properties/metaAttributes" ct:_="" ma:_="" ma:contentTypeName="Document" ma:contentTypeID="0x010100D482CBA738D00D4AAC9330883AE1DA78" ma:contentTypeVersion="34" ma:contentTypeDescription="Create a new document." ma:contentTypeScope="" ma:versionID="32b67a79743efb433ee1f531eae02717">
   <xsd:schema xmlns:xsd="http://www.w3.org/2001/XMLSchema" xmlns:xs="http://www.w3.org/2001/XMLSchema" xmlns:p="http://schemas.microsoft.com/office/2006/metadata/properties" xmlns:ns3="3936cbe9-feea-4685-b03c-7f8d09c550f1" xmlns:ns4="833ce3ab-d172-455c-9989-f10facae9784" targetNamespace="http://schemas.microsoft.com/office/2006/metadata/properties" ma:root="true" ma:fieldsID="bb9b3ccc19deab4591f71081799ceb6c" ns3:_="" ns4:_="">
     <xsd:import namespace="3936cbe9-feea-4685-b03c-7f8d09c550f1"/>
@@ -33583,7 +33615,20 @@
 </ct:contentTypeSchema>
 </file>
 
+<file path=customXml/item2.xml><?xml version="1.0" encoding="utf-8"?>
+<?mso-contentType ?>
+<FormTemplates xmlns="http://schemas.microsoft.com/sharepoint/v3/contenttype/forms">
+  <Display>DocumentLibraryForm</Display>
+  <Edit>DocumentLibraryForm</Edit>
+  <New>DocumentLibraryForm</New>
+</FormTemplates>
+</file>
+
 <file path=customXml/item3.xml><?xml version="1.0" encoding="utf-8"?>
+<LongProperties xmlns="http://schemas.microsoft.com/office/2006/metadata/longProperties"/>
+</file>
+
+<file path=customXml/item4.xml><?xml version="1.0" encoding="utf-8"?>
 <p:properties xmlns:p="http://schemas.microsoft.com/office/2006/metadata/properties" xmlns:xsi="http://www.w3.org/2001/XMLSchema-instance" xmlns:pc="http://schemas.microsoft.com/office/infopath/2007/PartnerControls">
   <documentManagement>
     <FolderType xmlns="833ce3ab-d172-455c-9989-f10facae9784" xsi:nil="true"/>
@@ -33634,28 +33679,11 @@
 </p:properties>
 </file>
 
-<file path=customXml/item4.xml><?xml version="1.0" encoding="utf-8"?>
-<LongProperties xmlns="http://schemas.microsoft.com/office/2006/metadata/longProperties"/>
-</file>
-
 <file path=customXml/item5.xml><?xml version="1.0" encoding="utf-8"?>
-<?mso-contentType ?>
-<FormTemplates xmlns="http://schemas.microsoft.com/sharepoint/v3/contenttype/forms">
-  <Display>DocumentLibraryForm</Display>
-  <Edit>DocumentLibraryForm</Edit>
-  <New>DocumentLibraryForm</New>
-</FormTemplates>
+<b:Sources xmlns:b="http://schemas.openxmlformats.org/officeDocument/2006/bibliography" xmlns="http://schemas.openxmlformats.org/officeDocument/2006/bibliography" SelectedStyle="\APA.XSL" StyleName="APA"/>
 </file>
 
 <file path=customXml/itemProps1.xml><?xml version="1.0" encoding="utf-8"?>
-<ds:datastoreItem xmlns:ds="http://schemas.openxmlformats.org/officeDocument/2006/customXml" ds:itemID="{AAC88EC2-10A0-4938-8FE9-915B6248D299}">
-  <ds:schemaRefs>
-    <ds:schemaRef ds:uri="http://schemas.openxmlformats.org/officeDocument/2006/bibliography"/>
-  </ds:schemaRefs>
-</ds:datastoreItem>
-</file>
-
-<file path=customXml/itemProps2.xml><?xml version="1.0" encoding="utf-8"?>
 <ds:datastoreItem xmlns:ds="http://schemas.openxmlformats.org/officeDocument/2006/customXml" ds:itemID="{A5F87EAC-F0FE-4E0E-BCAE-E26FA5D53A0F}">
   <ds:schemaRefs>
     <ds:schemaRef ds:uri="http://schemas.microsoft.com/office/2006/metadata/contentType"/>
@@ -33674,7 +33702,23 @@
 </ds:datastoreItem>
 </file>
 
+<file path=customXml/itemProps2.xml><?xml version="1.0" encoding="utf-8"?>
+<ds:datastoreItem xmlns:ds="http://schemas.openxmlformats.org/officeDocument/2006/customXml" ds:itemID="{96001339-1F25-4BDD-94F9-AA3400008571}">
+  <ds:schemaRefs>
+    <ds:schemaRef ds:uri="http://schemas.microsoft.com/sharepoint/v3/contenttype/forms"/>
+  </ds:schemaRefs>
+</ds:datastoreItem>
+</file>
+
 <file path=customXml/itemProps3.xml><?xml version="1.0" encoding="utf-8"?>
+<ds:datastoreItem xmlns:ds="http://schemas.openxmlformats.org/officeDocument/2006/customXml" ds:itemID="{ED9C3AC7-65F6-444B-AAD9-BED76FF91658}">
+  <ds:schemaRefs>
+    <ds:schemaRef ds:uri="http://schemas.microsoft.com/office/2006/metadata/longProperties"/>
+  </ds:schemaRefs>
+</ds:datastoreItem>
+</file>
+
+<file path=customXml/itemProps4.xml><?xml version="1.0" encoding="utf-8"?>
 <ds:datastoreItem xmlns:ds="http://schemas.openxmlformats.org/officeDocument/2006/customXml" ds:itemID="{A16F99D5-FAF9-47B7-BB2E-CAC1EF9F3B71}">
   <ds:schemaRefs>
     <ds:schemaRef ds:uri="http://schemas.microsoft.com/office/2006/metadata/properties"/>
@@ -33684,18 +33728,10 @@
 </ds:datastoreItem>
 </file>
 
-<file path=customXml/itemProps4.xml><?xml version="1.0" encoding="utf-8"?>
-<ds:datastoreItem xmlns:ds="http://schemas.openxmlformats.org/officeDocument/2006/customXml" ds:itemID="{ED9C3AC7-65F6-444B-AAD9-BED76FF91658}">
+<file path=customXml/itemProps5.xml><?xml version="1.0" encoding="utf-8"?>
+<ds:datastoreItem xmlns:ds="http://schemas.openxmlformats.org/officeDocument/2006/customXml" ds:itemID="{AAC88EC2-10A0-4938-8FE9-915B6248D299}">
   <ds:schemaRefs>
-    <ds:schemaRef ds:uri="http://schemas.microsoft.com/office/2006/metadata/longProperties"/>
-  </ds:schemaRefs>
-</ds:datastoreItem>
-</file>
-
-<file path=customXml/itemProps5.xml><?xml version="1.0" encoding="utf-8"?>
-<ds:datastoreItem xmlns:ds="http://schemas.openxmlformats.org/officeDocument/2006/customXml" ds:itemID="{96001339-1F25-4BDD-94F9-AA3400008571}">
-  <ds:schemaRefs>
-    <ds:schemaRef ds:uri="http://schemas.microsoft.com/sharepoint/v3/contenttype/forms"/>
+    <ds:schemaRef ds:uri="http://schemas.openxmlformats.org/officeDocument/2006/bibliography"/>
   </ds:schemaRefs>
 </ds:datastoreItem>
 </file>
</xml_diff>

<commit_message>
feat: add pages,add Ninja api, and contact page
</commit_message>
<xml_diff>
--- a/C-WT-AT3-PROJ-v2.docx
+++ b/C-WT-AT3-PROJ-v2.docx
@@ -5706,18 +5706,8 @@
                 <w:sz w:val="20"/>
                 <w:szCs w:val="20"/>
               </w:rPr>
-              <w:t xml:space="preserve">WebStorm, </w:t>
-            </w:r>
-            <w:proofErr w:type="spellStart"/>
-            <w:r>
-              <w:rPr>
-                <w:rFonts w:eastAsia="Calibri" w:cstheme="minorHAnsi"/>
-                <w:sz w:val="20"/>
-                <w:szCs w:val="20"/>
-              </w:rPr>
-              <w:t>PhpStorm</w:t>
-            </w:r>
-            <w:proofErr w:type="spellEnd"/>
+              <w:t>WebStorm, PhpStorm</w:t>
+            </w:r>
           </w:p>
           <w:p>
             <w:pPr>
@@ -5949,15 +5939,7 @@
                 <w:b/>
                 <w:szCs w:val="22"/>
               </w:rPr>
-              <w:t xml:space="preserve">Use of some of these items may not be used in this part of the assessment </w:t>
-            </w:r>
-            <w:proofErr w:type="gramStart"/>
-            <w:r>
-              <w:rPr>
-                <w:b/>
-                <w:szCs w:val="22"/>
-              </w:rPr>
-              <w:t>task.</w:t>
+              <w:t>Use of some of these items may not be used in this part of the assessment task.</w:t>
             </w:r>
             <w:r>
               <w:rPr>
@@ -5969,7 +5951,6 @@
               </w:rPr>
               <w:t>.</w:t>
             </w:r>
-            <w:proofErr w:type="gramEnd"/>
             <w:r>
               <w:rPr>
                 <w:color w:val="FF0000"/>
@@ -7746,9 +7727,18 @@
                 <w:i/>
                 <w:iCs/>
               </w:rPr>
-              <w:t>.</w:t>
-            </w:r>
-            <w:proofErr w:type="spellStart"/>
+              <w:t>.gitignore</w:t>
+            </w:r>
+            <w:r>
+              <w:rPr>
+                <w:i/>
+                <w:iCs/>
+              </w:rPr>
+              <w:t xml:space="preserve"> </w:t>
+            </w:r>
+            <w:r>
+              <w:t xml:space="preserve">that ignores the </w:t>
+            </w:r>
             <w:r>
               <w:rPr>
                 <w:b/>
@@ -7756,30 +7746,8 @@
                 <w:i/>
                 <w:iCs/>
               </w:rPr>
-              <w:t>gitignore</w:t>
-            </w:r>
-            <w:proofErr w:type="spellEnd"/>
-            <w:r>
-              <w:rPr>
-                <w:i/>
-                <w:iCs/>
-              </w:rPr>
-              <w:t xml:space="preserve"> </w:t>
-            </w:r>
-            <w:r>
-              <w:t xml:space="preserve">that ignores the </w:t>
-            </w:r>
-            <w:proofErr w:type="spellStart"/>
-            <w:r>
-              <w:rPr>
-                <w:b/>
-                <w:bCs w:val="0"/>
-                <w:i/>
-                <w:iCs/>
-              </w:rPr>
               <w:t>node_modules</w:t>
             </w:r>
-            <w:proofErr w:type="spellEnd"/>
             <w:r>
               <w:t xml:space="preserve"> and </w:t>
             </w:r>
@@ -7820,21 +7788,7 @@
               <w:rPr>
                 <w:rStyle w:val="IntenseEmphasis"/>
               </w:rPr>
-              <w:t>“</w:t>
-            </w:r>
-            <w:proofErr w:type="gramStart"/>
-            <w:r>
-              <w:rPr>
-                <w:rStyle w:val="IntenseEmphasis"/>
-              </w:rPr>
-              <w:t>feat</w:t>
-            </w:r>
-            <w:proofErr w:type="gramEnd"/>
-            <w:r>
-              <w:rPr>
-                <w:rStyle w:val="IntenseEmphasis"/>
-              </w:rPr>
-              <w:t>(project): Version Control setup”</w:t>
+              <w:t>“feat(project): Version Control setup”</w:t>
             </w:r>
           </w:p>
           <w:p>
@@ -7918,13 +7872,8 @@
               <w:t xml:space="preserve">Add screen shots of your Project-ReadMe </w:t>
             </w:r>
             <w:r>
-              <w:t>&amp; .</w:t>
-            </w:r>
-            <w:proofErr w:type="spellStart"/>
-            <w:r>
-              <w:t>gitignore</w:t>
-            </w:r>
-            <w:proofErr w:type="spellEnd"/>
+              <w:t>&amp; .gitignore</w:t>
+            </w:r>
             <w:r>
               <w:t xml:space="preserve"> files:</w:t>
             </w:r>
@@ -9031,6 +8980,9 @@
           </w:p>
           <w:p>
             <w:r>
+              <w:rPr>
+                <w:noProof/>
+              </w:rPr>
               <w:drawing>
                 <wp:inline distT="0" distB="0" distL="0" distR="0" wp14:anchorId="03D3CE99" wp14:editId="6FA979E7">
                   <wp:extent cx="4802505" cy="3281680"/>
@@ -9153,15 +9105,7 @@
               </w:r>
             </w:hyperlink>
             <w:r>
-              <w:t xml:space="preserve"> has the </w:t>
-            </w:r>
-            <w:proofErr w:type="spellStart"/>
-            <w:r>
-              <w:t>TailwindCSS</w:t>
-            </w:r>
-            <w:proofErr w:type="spellEnd"/>
-            <w:r>
-              <w:t xml:space="preserve"> colours plus many more that have been created and added to the </w:t>
+              <w:t xml:space="preserve"> has the TailwindCSS colours plus many more that have been created and added to the </w:t>
             </w:r>
             <w:r>
               <w:t>list.</w:t>
@@ -9398,27 +9342,21 @@
             <w:r>
               <w:t xml:space="preserve">   | </w:t>
             </w:r>
-            <w:proofErr w:type="spellStart"/>
             <w:r>
               <w:t>rrr</w:t>
             </w:r>
-            <w:proofErr w:type="spellEnd"/>
             <w:r>
               <w:t xml:space="preserve">, </w:t>
             </w:r>
-            <w:proofErr w:type="spellStart"/>
             <w:r>
               <w:t>ggg</w:t>
             </w:r>
-            <w:proofErr w:type="spellEnd"/>
             <w:r>
               <w:t xml:space="preserve">, </w:t>
             </w:r>
-            <w:proofErr w:type="spellStart"/>
             <w:r>
               <w:t>bbb</w:t>
             </w:r>
-            <w:proofErr w:type="spellEnd"/>
             <w:r>
               <w:t xml:space="preserve">  | #</w:t>
             </w:r>
@@ -9442,27 +9380,21 @@
             <w:r>
               <w:t xml:space="preserve">   | </w:t>
             </w:r>
-            <w:proofErr w:type="spellStart"/>
             <w:r>
               <w:t>rrr</w:t>
             </w:r>
-            <w:proofErr w:type="spellEnd"/>
             <w:r>
               <w:t xml:space="preserve">, </w:t>
             </w:r>
-            <w:proofErr w:type="spellStart"/>
             <w:r>
               <w:t>ggg</w:t>
             </w:r>
-            <w:proofErr w:type="spellEnd"/>
             <w:r>
               <w:t xml:space="preserve">, </w:t>
             </w:r>
-            <w:proofErr w:type="spellStart"/>
             <w:r>
               <w:t>bbb</w:t>
             </w:r>
-            <w:proofErr w:type="spellEnd"/>
             <w:r>
               <w:t xml:space="preserve">  | #</w:t>
             </w:r>
@@ -9486,27 +9418,21 @@
             <w:r>
               <w:t xml:space="preserve">   | </w:t>
             </w:r>
-            <w:proofErr w:type="spellStart"/>
             <w:r>
               <w:t>rrr</w:t>
             </w:r>
-            <w:proofErr w:type="spellEnd"/>
             <w:r>
               <w:t xml:space="preserve">, </w:t>
             </w:r>
-            <w:proofErr w:type="spellStart"/>
             <w:r>
               <w:t>ggg</w:t>
             </w:r>
-            <w:proofErr w:type="spellEnd"/>
             <w:r>
               <w:t xml:space="preserve">, </w:t>
             </w:r>
-            <w:proofErr w:type="spellStart"/>
             <w:r>
               <w:t>bbb</w:t>
             </w:r>
-            <w:proofErr w:type="spellEnd"/>
             <w:r>
               <w:t xml:space="preserve">  | #</w:t>
             </w:r>
@@ -9530,27 +9456,21 @@
             <w:r>
               <w:t xml:space="preserve">   | </w:t>
             </w:r>
-            <w:proofErr w:type="spellStart"/>
             <w:r>
               <w:t>rrr</w:t>
             </w:r>
-            <w:proofErr w:type="spellEnd"/>
             <w:r>
               <w:t xml:space="preserve">, </w:t>
             </w:r>
-            <w:proofErr w:type="spellStart"/>
             <w:r>
               <w:t>ggg</w:t>
             </w:r>
-            <w:proofErr w:type="spellEnd"/>
             <w:r>
               <w:t xml:space="preserve">, </w:t>
             </w:r>
-            <w:proofErr w:type="spellStart"/>
             <w:r>
               <w:t>bbb</w:t>
             </w:r>
-            <w:proofErr w:type="spellEnd"/>
             <w:r>
               <w:t xml:space="preserve">  | #</w:t>
             </w:r>
@@ -9570,42 +9490,12 @@
             <w:r>
               <w:t xml:space="preserve">Edit the </w:t>
             </w:r>
-            <w:proofErr w:type="spellStart"/>
             <w:r>
               <w:rPr>
                 <w:rStyle w:val="CodeInline"/>
               </w:rPr>
-              <w:t>rrr</w:t>
-            </w:r>
-            <w:proofErr w:type="spellEnd"/>
-            <w:r>
-              <w:rPr>
-                <w:rStyle w:val="CodeInline"/>
-              </w:rPr>
-              <w:t xml:space="preserve">, </w:t>
-            </w:r>
-            <w:proofErr w:type="spellStart"/>
-            <w:r>
-              <w:rPr>
-                <w:rStyle w:val="CodeInline"/>
-              </w:rPr>
-              <w:t>ggg</w:t>
-            </w:r>
-            <w:proofErr w:type="spellEnd"/>
-            <w:r>
-              <w:rPr>
-                <w:rStyle w:val="CodeInline"/>
-              </w:rPr>
-              <w:t xml:space="preserve">, </w:t>
-            </w:r>
-            <w:proofErr w:type="spellStart"/>
-            <w:r>
-              <w:rPr>
-                <w:rStyle w:val="CodeInline"/>
-              </w:rPr>
-              <w:t>bbb</w:t>
-            </w:r>
-            <w:proofErr w:type="spellEnd"/>
+              <w:t>rrr, ggg, bbb</w:t>
+            </w:r>
             <w:r>
               <w:t xml:space="preserve"> to show the decimal values and </w:t>
             </w:r>
@@ -9650,21 +9540,7 @@
               <w:rPr>
                 <w:rStyle w:val="IntenseEmphasis"/>
               </w:rPr>
-              <w:t>“</w:t>
-            </w:r>
-            <w:proofErr w:type="gramStart"/>
-            <w:r>
-              <w:rPr>
-                <w:rStyle w:val="IntenseEmphasis"/>
-              </w:rPr>
-              <w:t>feat</w:t>
-            </w:r>
-            <w:proofErr w:type="gramEnd"/>
-            <w:r>
-              <w:rPr>
-                <w:rStyle w:val="IntenseEmphasis"/>
-              </w:rPr>
-              <w:t>: add colour scheme for site”</w:t>
+              <w:t>“feat: add colour scheme for site”</w:t>
             </w:r>
           </w:p>
           <w:p>
@@ -9702,6 +9578,7 @@
                 <w:sz w:val="48"/>
                 <w:szCs w:val="48"/>
               </w:rPr>
+              <w:lastRenderedPageBreak/>
               <w:t>3</w:t>
             </w:r>
           </w:p>
@@ -9819,61 +9696,7 @@
                       <w:bCs w:val="0"/>
                       <w:color w:val="F2F2F2" w:themeColor="background1" w:themeShade="F2"/>
                     </w:rPr>
-                    <w:t>(</w:t>
-                  </w:r>
-                  <w:proofErr w:type="spellStart"/>
-                  <w:r>
-                    <w:rPr>
-                      <w:b/>
-                      <w:bCs w:val="0"/>
-                      <w:color w:val="F2F2F2" w:themeColor="background1" w:themeShade="F2"/>
-                    </w:rPr>
-                    <w:t>rrr</w:t>
-                  </w:r>
-                  <w:proofErr w:type="spellEnd"/>
-                  <w:r>
-                    <w:rPr>
-                      <w:b/>
-                      <w:bCs w:val="0"/>
-                      <w:color w:val="F2F2F2" w:themeColor="background1" w:themeShade="F2"/>
-                    </w:rPr>
-                    <w:t xml:space="preserve">, </w:t>
-                  </w:r>
-                  <w:proofErr w:type="spellStart"/>
-                  <w:r>
-                    <w:rPr>
-                      <w:b/>
-                      <w:bCs w:val="0"/>
-                      <w:color w:val="F2F2F2" w:themeColor="background1" w:themeShade="F2"/>
-                    </w:rPr>
-                    <w:t>ggg</w:t>
-                  </w:r>
-                  <w:proofErr w:type="spellEnd"/>
-                  <w:r>
-                    <w:rPr>
-                      <w:b/>
-                      <w:bCs w:val="0"/>
-                      <w:color w:val="F2F2F2" w:themeColor="background1" w:themeShade="F2"/>
-                    </w:rPr>
-                    <w:t xml:space="preserve">, </w:t>
-                  </w:r>
-                  <w:proofErr w:type="spellStart"/>
-                  <w:r>
-                    <w:rPr>
-                      <w:b/>
-                      <w:bCs w:val="0"/>
-                      <w:color w:val="F2F2F2" w:themeColor="background1" w:themeShade="F2"/>
-                    </w:rPr>
-                    <w:t>bbb</w:t>
-                  </w:r>
-                  <w:proofErr w:type="spellEnd"/>
-                  <w:r>
-                    <w:rPr>
-                      <w:b/>
-                      <w:bCs w:val="0"/>
-                      <w:color w:val="F2F2F2" w:themeColor="background1" w:themeShade="F2"/>
-                    </w:rPr>
-                    <w:t>)</w:t>
+                    <w:t>(rrr, ggg, bbb)</w:t>
                   </w:r>
                 </w:p>
               </w:tc>
@@ -10185,7 +10008,11 @@
                 <w:tcPr>
                   <w:tcW w:w="2982" w:type="dxa"/>
                 </w:tcPr>
-                <w:p/>
+                <w:p>
+                  <w:r>
+                    <w:t>light page background</w:t>
+                  </w:r>
+                </w:p>
               </w:tc>
               <w:tc>
                 <w:tcPr>
@@ -10197,6 +10024,12 @@
                       <w:rStyle w:val="CodeInline"/>
                     </w:rPr>
                   </w:pPr>
+                  <w:r>
+                    <w:rPr>
+                      <w:rStyle w:val="CodeInline"/>
+                    </w:rPr>
+                    <w:t>249, 250, 251</w:t>
+                  </w:r>
                 </w:p>
               </w:tc>
               <w:tc>
@@ -10209,6 +10042,12 @@
                       <w:rStyle w:val="CodeInline"/>
                     </w:rPr>
                   </w:pPr>
+                  <w:r>
+                    <w:rPr>
+                      <w:rStyle w:val="CodeInline"/>
+                    </w:rPr>
+                    <w:t>#F9FAFB</w:t>
+                  </w:r>
                 </w:p>
               </w:tc>
               <w:tc>
@@ -10227,7 +10066,11 @@
                 <w:tcPr>
                   <w:tcW w:w="2982" w:type="dxa"/>
                 </w:tcPr>
-                <w:p/>
+                <w:p>
+                  <w:r>
+                    <w:t>card background</w:t>
+                  </w:r>
+                </w:p>
               </w:tc>
               <w:tc>
                 <w:tcPr>
@@ -10239,6 +10082,12 @@
                       <w:rStyle w:val="CodeInline"/>
                     </w:rPr>
                   </w:pPr>
+                  <w:r>
+                    <w:rPr>
+                      <w:rStyle w:val="CodeInline"/>
+                    </w:rPr>
+                    <w:t>243, 244, 246</w:t>
+                  </w:r>
                 </w:p>
               </w:tc>
               <w:tc>
@@ -10251,6 +10100,12 @@
                       <w:rStyle w:val="CodeInline"/>
                     </w:rPr>
                   </w:pPr>
+                  <w:r>
+                    <w:rPr>
+                      <w:rStyle w:val="CodeInline"/>
+                    </w:rPr>
+                    <w:t>#F3F4F6</w:t>
+                  </w:r>
                 </w:p>
               </w:tc>
               <w:tc>
@@ -10269,7 +10124,11 @@
                 <w:tcPr>
                   <w:tcW w:w="2982" w:type="dxa"/>
                 </w:tcPr>
-                <w:p/>
+                <w:p>
+                  <w:r>
+                    <w:t>primary text</w:t>
+                  </w:r>
+                </w:p>
               </w:tc>
               <w:tc>
                 <w:tcPr>
@@ -10281,6 +10140,12 @@
                       <w:rStyle w:val="CodeInline"/>
                     </w:rPr>
                   </w:pPr>
+                  <w:r>
+                    <w:rPr>
+                      <w:rStyle w:val="CodeInline"/>
+                    </w:rPr>
+                    <w:t>17, 24, 39</w:t>
+                  </w:r>
                 </w:p>
               </w:tc>
               <w:tc>
@@ -10293,6 +10158,12 @@
                       <w:rStyle w:val="CodeInline"/>
                     </w:rPr>
                   </w:pPr>
+                  <w:r>
+                    <w:rPr>
+                      <w:rStyle w:val="CodeInline"/>
+                    </w:rPr>
+                    <w:t>#111827</w:t>
+                  </w:r>
                 </w:p>
               </w:tc>
               <w:tc>
@@ -10311,7 +10182,11 @@
                 <w:tcPr>
                   <w:tcW w:w="2982" w:type="dxa"/>
                 </w:tcPr>
-                <w:p/>
+                <w:p>
+                  <w:r>
+                    <w:t>accent blue (links)</w:t>
+                  </w:r>
+                </w:p>
               </w:tc>
               <w:tc>
                 <w:tcPr>
@@ -10323,6 +10198,12 @@
                       <w:rStyle w:val="CodeInline"/>
                     </w:rPr>
                   </w:pPr>
+                  <w:r>
+                    <w:rPr>
+                      <w:rStyle w:val="CodeInline"/>
+                    </w:rPr>
+                    <w:t>96, 165, 250</w:t>
+                  </w:r>
                 </w:p>
               </w:tc>
               <w:tc>
@@ -10335,6 +10216,12 @@
                       <w:rStyle w:val="CodeInline"/>
                     </w:rPr>
                   </w:pPr>
+                  <w:r>
+                    <w:rPr>
+                      <w:rStyle w:val="CodeInline"/>
+                    </w:rPr>
+                    <w:t>#60A5FA</w:t>
+                  </w:r>
                 </w:p>
               </w:tc>
               <w:tc>
@@ -10367,21 +10254,7 @@
                 <w:rStyle w:val="SubtleEmphasis"/>
               </w:rPr>
               <w:br/>
-              <w:t xml:space="preserve">Use the fill tool to </w:t>
-            </w:r>
-            <w:proofErr w:type="spellStart"/>
-            <w:r>
-              <w:rPr>
-                <w:rStyle w:val="SubtleEmphasis"/>
-              </w:rPr>
-              <w:t>color</w:t>
-            </w:r>
-            <w:proofErr w:type="spellEnd"/>
-            <w:r>
-              <w:rPr>
-                <w:rStyle w:val="SubtleEmphasis"/>
-              </w:rPr>
-              <w:t xml:space="preserve"> final column.</w:t>
+              <w:t>Use the fill tool to color final column.</w:t>
             </w:r>
           </w:p>
           <w:p/>
@@ -10513,43 +10386,7 @@
                 <w:iCs/>
                 <w:color w:val="C0504D" w:themeColor="accent2"/>
               </w:rPr>
-              <w:t>“</w:t>
-            </w:r>
-            <w:proofErr w:type="gramStart"/>
-            <w:r>
-              <w:rPr>
-                <w:i/>
-                <w:iCs/>
-                <w:color w:val="C0504D" w:themeColor="accent2"/>
-              </w:rPr>
-              <w:t>feat</w:t>
-            </w:r>
-            <w:proofErr w:type="gramEnd"/>
-            <w:r>
-              <w:rPr>
-                <w:i/>
-                <w:iCs/>
-                <w:color w:val="C0504D" w:themeColor="accent2"/>
-              </w:rPr>
-              <w:t>(</w:t>
-            </w:r>
-            <w:proofErr w:type="spellStart"/>
-            <w:r>
-              <w:rPr>
-                <w:i/>
-                <w:iCs/>
-                <w:color w:val="C0504D" w:themeColor="accent2"/>
-              </w:rPr>
-              <w:t>page_name</w:t>
-            </w:r>
-            <w:proofErr w:type="spellEnd"/>
-            <w:r>
-              <w:rPr>
-                <w:i/>
-                <w:iCs/>
-                <w:color w:val="C0504D" w:themeColor="accent2"/>
-              </w:rPr>
-              <w:t>): commit</w:t>
+              <w:t>“feat(page_name): commit</w:t>
             </w:r>
             <w:r>
               <w:rPr>
@@ -10594,43 +10431,7 @@
                 <w:iCs/>
                 <w:color w:val="C0504D" w:themeColor="accent2"/>
               </w:rPr>
-              <w:t>“</w:t>
-            </w:r>
-            <w:proofErr w:type="gramStart"/>
-            <w:r>
-              <w:rPr>
-                <w:i/>
-                <w:iCs/>
-                <w:color w:val="C0504D" w:themeColor="accent2"/>
-              </w:rPr>
-              <w:t>fix</w:t>
-            </w:r>
-            <w:proofErr w:type="gramEnd"/>
-            <w:r>
-              <w:rPr>
-                <w:i/>
-                <w:iCs/>
-                <w:color w:val="C0504D" w:themeColor="accent2"/>
-              </w:rPr>
-              <w:t>(</w:t>
-            </w:r>
-            <w:proofErr w:type="spellStart"/>
-            <w:r>
-              <w:rPr>
-                <w:i/>
-                <w:iCs/>
-                <w:color w:val="C0504D" w:themeColor="accent2"/>
-              </w:rPr>
-              <w:t>page_name</w:t>
-            </w:r>
-            <w:proofErr w:type="spellEnd"/>
-            <w:r>
-              <w:rPr>
-                <w:i/>
-                <w:iCs/>
-                <w:color w:val="C0504D" w:themeColor="accent2"/>
-              </w:rPr>
-              <w:t>): name of bug being fixed</w:t>
+              <w:t>“fix(page_name): name of bug being fixed</w:t>
             </w:r>
             <w:r>
               <w:rPr>
@@ -10980,15 +10781,7 @@
               </w:numPr>
             </w:pPr>
             <w:r>
-              <w:t xml:space="preserve">JavaScript Validation of the form using only vanilla </w:t>
-            </w:r>
-            <w:proofErr w:type="spellStart"/>
-            <w:r>
-              <w:t>jS</w:t>
-            </w:r>
-            <w:proofErr w:type="spellEnd"/>
-            <w:r>
-              <w:t xml:space="preserve"> and Regex patterns to match user input against a pattern for each field.</w:t>
+              <w:t>JavaScript Validation of the form using only vanilla jS and Regex patterns to match user input against a pattern for each field.</w:t>
             </w:r>
           </w:p>
           <w:p>
@@ -11190,29 +10983,7 @@
                 <w:iCs/>
                 <w:color w:val="C0504D" w:themeColor="accent2"/>
               </w:rPr>
-              <w:t>“</w:t>
-            </w:r>
-            <w:proofErr w:type="gramStart"/>
-            <w:r>
-              <w:rPr>
-                <w:b/>
-                <w:bCs w:val="0"/>
-                <w:i/>
-                <w:iCs/>
-                <w:color w:val="C0504D" w:themeColor="accent2"/>
-              </w:rPr>
-              <w:t>fix:…</w:t>
-            </w:r>
-            <w:proofErr w:type="gramEnd"/>
-            <w:r>
-              <w:rPr>
-                <w:b/>
-                <w:bCs w:val="0"/>
-                <w:i/>
-                <w:iCs/>
-                <w:color w:val="C0504D" w:themeColor="accent2"/>
-              </w:rPr>
-              <w:t>”</w:t>
+              <w:t>“fix:…”</w:t>
             </w:r>
             <w:r>
               <w:rPr>
@@ -11579,15 +11350,7 @@
               <w:textAlignment w:val="baseline"/>
             </w:pPr>
             <w:r>
-              <w:t xml:space="preserve">Compress the portfolio folder including </w:t>
-            </w:r>
-            <w:proofErr w:type="gramStart"/>
-            <w:r>
-              <w:t>all of</w:t>
-            </w:r>
-            <w:proofErr w:type="gramEnd"/>
-            <w:r>
-              <w:t xml:space="preserve"> your code</w:t>
+              <w:t>Compress the portfolio folder including all of your code</w:t>
             </w:r>
           </w:p>
           <w:p>
@@ -11773,21 +11536,13 @@
     </w:p>
     <w:p>
       <w:r>
-        <w:t xml:space="preserve">Note that </w:t>
-      </w:r>
-      <w:proofErr w:type="spellStart"/>
-      <w:r>
-        <w:t>P</w:t>
+        <w:t>Note that P</w:t>
       </w:r>
       <w:r>
         <w:t>hp</w:t>
       </w:r>
       <w:r>
-        <w:t>Storm</w:t>
-      </w:r>
-      <w:proofErr w:type="spellEnd"/>
-      <w:r>
-        <w:t xml:space="preserve"> and WebStorm will format code to their own standard, which is acceptable.</w:t>
+        <w:t>Storm and WebStorm will format code to their own standard, which is acceptable.</w:t>
       </w:r>
     </w:p>
     <w:p>
@@ -11844,21 +11599,13 @@
       <w:bookmarkStart w:id="30" w:name="_Toc82066987"/>
       <w:bookmarkStart w:id="31" w:name="_Toc94976445"/>
       <w:r>
-        <w:t xml:space="preserve">Note that </w:t>
-      </w:r>
-      <w:proofErr w:type="spellStart"/>
-      <w:r>
-        <w:t>P</w:t>
+        <w:t>Note that P</w:t>
       </w:r>
       <w:r>
         <w:t>hp</w:t>
       </w:r>
       <w:r>
-        <w:t>Storm</w:t>
-      </w:r>
-      <w:proofErr w:type="spellEnd"/>
-      <w:r>
-        <w:t xml:space="preserve"> and WebStorm will format code to their own standard, which is acceptable.</w:t>
+        <w:t>Storm and WebStorm will format code to their own standard, which is acceptable.</w:t>
       </w:r>
     </w:p>
     <w:p>
@@ -12210,13 +11957,8 @@
               <w:cnfStyle w:val="000000000000" w:firstRow="0" w:lastRow="0" w:firstColumn="0" w:lastColumn="0" w:oddVBand="0" w:evenVBand="0" w:oddHBand="0" w:evenHBand="0" w:firstRowFirstColumn="0" w:firstRowLastColumn="0" w:lastRowFirstColumn="0" w:lastRowLastColumn="0"/>
             </w:pPr>
             <w:r>
-              <w:t>.</w:t>
-            </w:r>
-            <w:proofErr w:type="spellStart"/>
-            <w:r>
-              <w:t>js</w:t>
-            </w:r>
-            <w:proofErr w:type="spellEnd"/>
+              <w:t>.js</w:t>
+            </w:r>
           </w:p>
         </w:tc>
       </w:tr>
@@ -12245,13 +11987,8 @@
               <w:cnfStyle w:val="000000100000" w:firstRow="0" w:lastRow="0" w:firstColumn="0" w:lastColumn="0" w:oddVBand="0" w:evenVBand="0" w:oddHBand="1" w:evenHBand="0" w:firstRowFirstColumn="0" w:firstRowLastColumn="0" w:lastRowFirstColumn="0" w:lastRowLastColumn="0"/>
             </w:pPr>
             <w:r>
-              <w:t>.</w:t>
-            </w:r>
-            <w:proofErr w:type="spellStart"/>
-            <w:r>
-              <w:t>css</w:t>
-            </w:r>
-            <w:proofErr w:type="spellEnd"/>
+              <w:t>.css</w:t>
+            </w:r>
           </w:p>
         </w:tc>
       </w:tr>
@@ -12309,13 +12046,8 @@
               <w:cnfStyle w:val="000000100000" w:firstRow="0" w:lastRow="0" w:firstColumn="0" w:lastColumn="0" w:oddVBand="0" w:evenVBand="0" w:oddHBand="1" w:evenHBand="0" w:firstRowFirstColumn="0" w:firstRowLastColumn="0" w:lastRowFirstColumn="0" w:lastRowLastColumn="0"/>
             </w:pPr>
             <w:r>
-              <w:t>.</w:t>
-            </w:r>
-            <w:proofErr w:type="spellStart"/>
-            <w:r>
-              <w:t>js</w:t>
-            </w:r>
-            <w:proofErr w:type="spellEnd"/>
+              <w:t>.js</w:t>
+            </w:r>
           </w:p>
         </w:tc>
       </w:tr>
@@ -12343,13 +12075,8 @@
               <w:cnfStyle w:val="000000000000" w:firstRow="0" w:lastRow="0" w:firstColumn="0" w:lastColumn="0" w:oddVBand="0" w:evenVBand="0" w:oddHBand="0" w:evenHBand="0" w:firstRowFirstColumn="0" w:firstRowLastColumn="0" w:lastRowFirstColumn="0" w:lastRowLastColumn="0"/>
             </w:pPr>
             <w:r>
-              <w:t>.</w:t>
-            </w:r>
-            <w:proofErr w:type="spellStart"/>
-            <w:r>
-              <w:t>jsx</w:t>
-            </w:r>
-            <w:proofErr w:type="spellEnd"/>
+              <w:t>.jsx</w:t>
+            </w:r>
           </w:p>
         </w:tc>
       </w:tr>
@@ -12378,13 +12105,8 @@
               <w:cnfStyle w:val="000000100000" w:firstRow="0" w:lastRow="0" w:firstColumn="0" w:lastColumn="0" w:oddVBand="0" w:evenVBand="0" w:oddHBand="1" w:evenHBand="0" w:firstRowFirstColumn="0" w:firstRowLastColumn="0" w:lastRowFirstColumn="0" w:lastRowLastColumn="0"/>
             </w:pPr>
             <w:r>
-              <w:t>.</w:t>
-            </w:r>
-            <w:proofErr w:type="spellStart"/>
-            <w:r>
-              <w:t>py</w:t>
-            </w:r>
-            <w:proofErr w:type="spellEnd"/>
+              <w:t>.py</w:t>
+            </w:r>
           </w:p>
         </w:tc>
       </w:tr>
@@ -12631,15 +12353,7 @@
         </w:r>
       </w:hyperlink>
       <w:r>
-        <w:t xml:space="preserve"> and search for </w:t>
-      </w:r>
-      <w:proofErr w:type="spellStart"/>
-      <w:r>
-        <w:t>TailwindCSS</w:t>
-      </w:r>
-      <w:proofErr w:type="spellEnd"/>
-      <w:r>
-        <w:t>.</w:t>
+        <w:t xml:space="preserve"> and search for TailwindCSS.</w:t>
       </w:r>
     </w:p>
     <w:p>
@@ -12727,19 +12441,11 @@
       <w:r>
         <w:tab/>
       </w:r>
-      <w:proofErr w:type="spellStart"/>
       <w:r>
         <w:rPr>
           <w:rStyle w:val="CodeInline"/>
         </w:rPr>
-        <w:t>npm</w:t>
-      </w:r>
-      <w:proofErr w:type="spellEnd"/>
-      <w:r>
-        <w:rPr>
-          <w:rStyle w:val="CodeInline"/>
-        </w:rPr>
-        <w:t xml:space="preserve"> --version</w:t>
+        <w:t>npm --version</w:t>
       </w:r>
     </w:p>
     <w:p>
@@ -12755,19 +12461,11 @@
       <w:r>
         <w:tab/>
       </w:r>
-      <w:proofErr w:type="spellStart"/>
       <w:r>
         <w:rPr>
           <w:rStyle w:val="CodeInline"/>
         </w:rPr>
-        <w:t>npx</w:t>
-      </w:r>
-      <w:proofErr w:type="spellEnd"/>
-      <w:r>
-        <w:rPr>
-          <w:rStyle w:val="CodeInline"/>
-        </w:rPr>
-        <w:t xml:space="preserve"> –version</w:t>
+        <w:t>npx –version</w:t>
       </w:r>
     </w:p>
     <w:p>
@@ -12796,15 +12494,7 @@
     </w:p>
     <w:p>
       <w:r>
-        <w:t xml:space="preserve">Given that Node is available, and NPM/NPX are also working, we now start the </w:t>
-      </w:r>
-      <w:proofErr w:type="spellStart"/>
-      <w:r>
-        <w:t>TailwindCSS</w:t>
-      </w:r>
-      <w:proofErr w:type="spellEnd"/>
-      <w:r>
-        <w:t xml:space="preserve"> installation and “development” process.</w:t>
+        <w:t>Given that Node is available, and NPM/NPX are also working, we now start the TailwindCSS installation and “development” process.</w:t>
       </w:r>
     </w:p>
     <w:p>
@@ -12819,28 +12509,12 @@
       <w:r>
         <w:tab/>
       </w:r>
-      <w:proofErr w:type="spellStart"/>
       <w:r>
         <w:rPr>
           <w:rStyle w:val="CodeInline"/>
         </w:rPr>
-        <w:t>npm</w:t>
+        <w:t>npm install -D tailwindcss</w:t>
       </w:r>
-      <w:proofErr w:type="spellEnd"/>
-      <w:r>
-        <w:rPr>
-          <w:rStyle w:val="CodeInline"/>
-        </w:rPr>
-        <w:t xml:space="preserve"> install -D </w:t>
-      </w:r>
-      <w:proofErr w:type="spellStart"/>
-      <w:r>
-        <w:rPr>
-          <w:rStyle w:val="CodeInline"/>
-        </w:rPr>
-        <w:t>tailwindcss</w:t>
-      </w:r>
-      <w:proofErr w:type="spellEnd"/>
     </w:p>
     <w:p>
       <w:r>
@@ -12849,42 +12523,12 @@
       <w:r>
         <w:tab/>
       </w:r>
-      <w:proofErr w:type="spellStart"/>
       <w:r>
         <w:rPr>
           <w:rStyle w:val="CodeInline"/>
         </w:rPr>
-        <w:t>npx</w:t>
+        <w:t>npx tailwindcss init</w:t>
       </w:r>
-      <w:proofErr w:type="spellEnd"/>
-      <w:r>
-        <w:rPr>
-          <w:rStyle w:val="CodeInline"/>
-        </w:rPr>
-        <w:t xml:space="preserve"> </w:t>
-      </w:r>
-      <w:proofErr w:type="spellStart"/>
-      <w:r>
-        <w:rPr>
-          <w:rStyle w:val="CodeInline"/>
-        </w:rPr>
-        <w:t>tailwindcss</w:t>
-      </w:r>
-      <w:proofErr w:type="spellEnd"/>
-      <w:r>
-        <w:rPr>
-          <w:rStyle w:val="CodeInline"/>
-        </w:rPr>
-        <w:t xml:space="preserve"> </w:t>
-      </w:r>
-      <w:proofErr w:type="spellStart"/>
-      <w:r>
-        <w:rPr>
-          <w:rStyle w:val="CodeInline"/>
-        </w:rPr>
-        <w:t>init</w:t>
-      </w:r>
-      <w:proofErr w:type="spellEnd"/>
     </w:p>
     <w:p>
       <w:r>
@@ -12953,55 +12597,7 @@
           <w:sz w:val="21"/>
           <w:szCs w:val="21"/>
         </w:rPr>
-        <w:t>{import('</w:t>
-      </w:r>
-      <w:proofErr w:type="spellStart"/>
-      <w:r>
-        <w:rPr>
-          <w:rFonts w:ascii="Consolas" w:hAnsi="Consolas" w:cs="FiraCode Nerd Font Mono"/>
-          <w:i/>
-          <w:iCs/>
-          <w:color w:val="8A653B"/>
-          <w:sz w:val="21"/>
-          <w:szCs w:val="21"/>
-        </w:rPr>
-        <w:t>tailwindcss</w:t>
-      </w:r>
-      <w:proofErr w:type="spellEnd"/>
-      <w:r>
-        <w:rPr>
-          <w:rFonts w:ascii="Consolas" w:hAnsi="Consolas" w:cs="FiraCode Nerd Font Mono"/>
-          <w:i/>
-          <w:iCs/>
-          <w:color w:val="8A653B"/>
-          <w:sz w:val="21"/>
-          <w:szCs w:val="21"/>
-        </w:rPr>
-        <w:t>'</w:t>
-      </w:r>
-      <w:proofErr w:type="gramStart"/>
-      <w:r>
-        <w:rPr>
-          <w:rFonts w:ascii="Consolas" w:hAnsi="Consolas" w:cs="FiraCode Nerd Font Mono"/>
-          <w:i/>
-          <w:iCs/>
-          <w:color w:val="8A653B"/>
-          <w:sz w:val="21"/>
-          <w:szCs w:val="21"/>
-        </w:rPr>
-        <w:t>).Config</w:t>
-      </w:r>
-      <w:proofErr w:type="gramEnd"/>
-      <w:r>
-        <w:rPr>
-          <w:rFonts w:ascii="Consolas" w:hAnsi="Consolas" w:cs="FiraCode Nerd Font Mono"/>
-          <w:i/>
-          <w:iCs/>
-          <w:color w:val="8A653B"/>
-          <w:sz w:val="21"/>
-          <w:szCs w:val="21"/>
-        </w:rPr>
-        <w:t xml:space="preserve">} </w:t>
+        <w:t xml:space="preserve">{import('tailwindcss').Config} </w:t>
       </w:r>
       <w:r>
         <w:rPr>
@@ -13025,8 +12621,6 @@
         </w:rPr>
         <w:br/>
       </w:r>
-      <w:proofErr w:type="spellStart"/>
-      <w:proofErr w:type="gramStart"/>
       <w:r>
         <w:rPr>
           <w:rFonts w:ascii="Consolas" w:hAnsi="Consolas" w:cs="FiraCode Nerd Font Mono"/>
@@ -13047,22 +12641,7 @@
           <w:sz w:val="21"/>
           <w:szCs w:val="21"/>
         </w:rPr>
-        <w:t>exports</w:t>
-      </w:r>
-      <w:proofErr w:type="spellEnd"/>
-      <w:proofErr w:type="gramEnd"/>
-      <w:r>
-        <w:rPr>
-          <w:rFonts w:ascii="Consolas" w:hAnsi="Consolas" w:cs="FiraCode Nerd Font Mono"/>
-          <w:b/>
-          <w:bCs/>
-          <w:i/>
-          <w:iCs/>
-          <w:color w:val="9876AA"/>
-          <w:sz w:val="21"/>
-          <w:szCs w:val="21"/>
-        </w:rPr>
-        <w:t xml:space="preserve"> </w:t>
+        <w:t xml:space="preserve">exports </w:t>
       </w:r>
       <w:r>
         <w:rPr>
@@ -13314,7 +12893,6 @@
         </w:rPr>
         <w:br/>
       </w:r>
-      <w:proofErr w:type="gramStart"/>
       <w:r>
         <w:rPr>
           <w:rFonts w:ascii="Consolas" w:hAnsi="Consolas" w:cs="FiraCode Nerd Font Mono"/>
@@ -13333,7 +12911,6 @@
         </w:rPr>
         <w:t>;</w:t>
       </w:r>
-      <w:proofErr w:type="gramEnd"/>
     </w:p>
     <w:p>
       <w:r>
@@ -13373,14 +12950,12 @@
       <w:r>
         <w:t xml:space="preserve">Next create a folder called </w:t>
       </w:r>
-      <w:proofErr w:type="spellStart"/>
       <w:r>
         <w:rPr>
           <w:rStyle w:val="CodeInline"/>
         </w:rPr>
         <w:t>src</w:t>
       </w:r>
-      <w:proofErr w:type="spellEnd"/>
       <w:r>
         <w:t xml:space="preserve"> in the root by using the command:</w:t>
       </w:r>
@@ -13389,32 +12964,20 @@
       <w:pPr>
         <w:pStyle w:val="Code"/>
       </w:pPr>
-      <w:proofErr w:type="spellStart"/>
       <w:r>
-        <w:t>mkdir</w:t>
+        <w:t>mkdir src</w:t>
       </w:r>
-      <w:proofErr w:type="spellEnd"/>
-      <w:r>
-        <w:t xml:space="preserve"> </w:t>
-      </w:r>
-      <w:proofErr w:type="spellStart"/>
-      <w:r>
-        <w:t>src</w:t>
-      </w:r>
-      <w:proofErr w:type="spellEnd"/>
     </w:p>
     <w:p>
       <w:r>
         <w:t xml:space="preserve">Then, in your editor create a new CSS file in this </w:t>
       </w:r>
-      <w:proofErr w:type="spellStart"/>
       <w:r>
         <w:rPr>
           <w:rStyle w:val="CodeInline"/>
         </w:rPr>
         <w:t>src</w:t>
       </w:r>
-      <w:proofErr w:type="spellEnd"/>
       <w:r>
         <w:t xml:space="preserve"> folder and call it “</w:t>
       </w:r>
@@ -13438,53 +13001,16 @@
       <w:pPr>
         <w:pStyle w:val="Code"/>
       </w:pPr>
-      <w:proofErr w:type="spellStart"/>
       <w:r>
-        <w:t>npx</w:t>
-      </w:r>
-      <w:proofErr w:type="spellEnd"/>
-      <w:r>
-        <w:t xml:space="preserve"> </w:t>
-      </w:r>
-      <w:proofErr w:type="spellStart"/>
-      <w:r>
-        <w:t>tailwindcss</w:t>
-      </w:r>
-      <w:proofErr w:type="spellEnd"/>
-      <w:r>
-        <w:t xml:space="preserve"> </w:t>
+        <w:t xml:space="preserve">npx tailwindcss </w:t>
       </w:r>
       <w:r>
         <w:br/>
-        <w:t>-</w:t>
-      </w:r>
-      <w:proofErr w:type="spellStart"/>
-      <w:r>
-        <w:t>i</w:t>
-      </w:r>
-      <w:proofErr w:type="spellEnd"/>
-      <w:r>
-        <w:t xml:space="preserve"> ./</w:t>
-      </w:r>
-      <w:proofErr w:type="spellStart"/>
-      <w:r>
-        <w:t>src</w:t>
-      </w:r>
-      <w:proofErr w:type="spellEnd"/>
-      <w:r>
-        <w:t xml:space="preserve">/input.css </w:t>
+        <w:t xml:space="preserve">-i ./src/input.css </w:t>
       </w:r>
       <w:r>
         <w:br/>
-        <w:t>-o ./assets/</w:t>
-      </w:r>
-      <w:proofErr w:type="spellStart"/>
-      <w:r>
-        <w:t>css</w:t>
-      </w:r>
-      <w:proofErr w:type="spellEnd"/>
-      <w:r>
-        <w:t xml:space="preserve">/site.css </w:t>
+        <w:t xml:space="preserve">-o ./assets/css/site.css </w:t>
       </w:r>
       <w:r>
         <w:br/>
@@ -13606,17 +13132,8 @@
           <w:i/>
           <w:iCs/>
         </w:rPr>
-        <w:t>.</w:t>
+        <w:t>.gitignore</w:t>
       </w:r>
-      <w:proofErr w:type="spellStart"/>
-      <w:r>
-        <w:rPr>
-          <w:i/>
-          <w:iCs/>
-        </w:rPr>
-        <w:t>gitignore</w:t>
-      </w:r>
-      <w:proofErr w:type="spellEnd"/>
       <w:r>
         <w:t xml:space="preserve"> file </w:t>
       </w:r>
@@ -32392,6 +31909,7 @@
     <w:rsid w:val="002D4C05"/>
     <w:rsid w:val="003106BA"/>
     <w:rsid w:val="00394C93"/>
+    <w:rsid w:val="003B0E67"/>
     <w:rsid w:val="003C70A8"/>
     <w:rsid w:val="003D12CE"/>
     <w:rsid w:val="003D51F9"/>
@@ -32404,6 +31922,7 @@
     <w:rsid w:val="00640DCB"/>
     <w:rsid w:val="007012D0"/>
     <w:rsid w:val="00750392"/>
+    <w:rsid w:val="00754C83"/>
     <w:rsid w:val="00757CFA"/>
     <w:rsid w:val="007E2C33"/>
     <w:rsid w:val="00880634"/>
@@ -33199,6 +32718,65 @@
 </file>
 
 <file path=customXml/item1.xml><?xml version="1.0" encoding="utf-8"?>
+<b:Sources xmlns:b="http://schemas.openxmlformats.org/officeDocument/2006/bibliography" xmlns="http://schemas.openxmlformats.org/officeDocument/2006/bibliography" SelectedStyle="\APA.XSL" StyleName="APA"/>
+</file>
+
+<file path=customXml/item2.xml><?xml version="1.0" encoding="utf-8"?>
+<p:properties xmlns:p="http://schemas.microsoft.com/office/2006/metadata/properties" xmlns:xsi="http://www.w3.org/2001/XMLSchema-instance" xmlns:pc="http://schemas.microsoft.com/office/infopath/2007/PartnerControls">
+  <documentManagement>
+    <FolderType xmlns="833ce3ab-d172-455c-9989-f10facae9784" xsi:nil="true"/>
+    <Students xmlns="833ce3ab-d172-455c-9989-f10facae9784">
+      <UserInfo>
+        <DisplayName/>
+        <AccountId xsi:nil="true"/>
+        <AccountType/>
+      </UserInfo>
+    </Students>
+    <TeamsChannelId xmlns="833ce3ab-d172-455c-9989-f10facae9784" xsi:nil="true"/>
+    <Student_Groups xmlns="833ce3ab-d172-455c-9989-f10facae9784">
+      <UserInfo>
+        <DisplayName/>
+        <AccountId xsi:nil="true"/>
+        <AccountType/>
+      </UserInfo>
+    </Student_Groups>
+    <Math_Settings xmlns="833ce3ab-d172-455c-9989-f10facae9784" xsi:nil="true"/>
+    <Is_Collaboration_Space_Locked xmlns="833ce3ab-d172-455c-9989-f10facae9784" xsi:nil="true"/>
+    <AppVersion xmlns="833ce3ab-d172-455c-9989-f10facae9784" xsi:nil="true"/>
+    <Owner xmlns="833ce3ab-d172-455c-9989-f10facae9784">
+      <UserInfo>
+        <DisplayName/>
+        <AccountId xsi:nil="true"/>
+        <AccountType/>
+      </UserInfo>
+    </Owner>
+    <Has_Teacher_Only_SectionGroup xmlns="833ce3ab-d172-455c-9989-f10facae9784" xsi:nil="true"/>
+    <NotebookType xmlns="833ce3ab-d172-455c-9989-f10facae9784" xsi:nil="true"/>
+    <Teachers xmlns="833ce3ab-d172-455c-9989-f10facae9784">
+      <UserInfo>
+        <DisplayName/>
+        <AccountId xsi:nil="true"/>
+        <AccountType/>
+      </UserInfo>
+    </Teachers>
+    <Templates xmlns="833ce3ab-d172-455c-9989-f10facae9784" xsi:nil="true"/>
+    <DefaultSectionNames xmlns="833ce3ab-d172-455c-9989-f10facae9784" xsi:nil="true"/>
+    <CultureName xmlns="833ce3ab-d172-455c-9989-f10facae9784" xsi:nil="true"/>
+    <Distribution_Groups xmlns="833ce3ab-d172-455c-9989-f10facae9784" xsi:nil="true"/>
+    <Self_Registration_Enabled xmlns="833ce3ab-d172-455c-9989-f10facae9784" xsi:nil="true"/>
+    <LMS_Mappings xmlns="833ce3ab-d172-455c-9989-f10facae9784" xsi:nil="true"/>
+    <Invited_Teachers xmlns="833ce3ab-d172-455c-9989-f10facae9784" xsi:nil="true"/>
+    <Invited_Students xmlns="833ce3ab-d172-455c-9989-f10facae9784" xsi:nil="true"/>
+    <IsNotebookLocked xmlns="833ce3ab-d172-455c-9989-f10facae9784" xsi:nil="true"/>
+  </documentManagement>
+</p:properties>
+</file>
+
+<file path=customXml/item3.xml><?xml version="1.0" encoding="utf-8"?>
+<LongProperties xmlns="http://schemas.microsoft.com/office/2006/metadata/longProperties"/>
+</file>
+
+<file path=customXml/item4.xml><?xml version="1.0" encoding="utf-8"?>
 <ct:contentTypeSchema xmlns:ct="http://schemas.microsoft.com/office/2006/metadata/contentType" xmlns:ma="http://schemas.microsoft.com/office/2006/metadata/properties/metaAttributes" ct:_="" ma:_="" ma:contentTypeName="Document" ma:contentTypeID="0x010100D482CBA738D00D4AAC9330883AE1DA78" ma:contentTypeVersion="34" ma:contentTypeDescription="Create a new document." ma:contentTypeScope="" ma:versionID="32b67a79743efb433ee1f531eae02717">
   <xsd:schema xmlns:xsd="http://www.w3.org/2001/XMLSchema" xmlns:xs="http://www.w3.org/2001/XMLSchema" xmlns:p="http://schemas.microsoft.com/office/2006/metadata/properties" xmlns:ns3="3936cbe9-feea-4685-b03c-7f8d09c550f1" xmlns:ns4="833ce3ab-d172-455c-9989-f10facae9784" targetNamespace="http://schemas.microsoft.com/office/2006/metadata/properties" ma:root="true" ma:fieldsID="bb9b3ccc19deab4591f71081799ceb6c" ns3:_="" ns4:_="">
     <xsd:import namespace="3936cbe9-feea-4685-b03c-7f8d09c550f1"/>
@@ -33615,7 +33193,7 @@
 </ct:contentTypeSchema>
 </file>
 
-<file path=customXml/item2.xml><?xml version="1.0" encoding="utf-8"?>
+<file path=customXml/item5.xml><?xml version="1.0" encoding="utf-8"?>
 <?mso-contentType ?>
 <FormTemplates xmlns="http://schemas.microsoft.com/sharepoint/v3/contenttype/forms">
   <Display>DocumentLibraryForm</Display>
@@ -33624,66 +33202,33 @@
 </FormTemplates>
 </file>
 
-<file path=customXml/item3.xml><?xml version="1.0" encoding="utf-8"?>
-<LongProperties xmlns="http://schemas.microsoft.com/office/2006/metadata/longProperties"/>
+<file path=customXml/itemProps1.xml><?xml version="1.0" encoding="utf-8"?>
+<ds:datastoreItem xmlns:ds="http://schemas.openxmlformats.org/officeDocument/2006/customXml" ds:itemID="{AAC88EC2-10A0-4938-8FE9-915B6248D299}">
+  <ds:schemaRefs>
+    <ds:schemaRef ds:uri="http://schemas.openxmlformats.org/officeDocument/2006/bibliography"/>
+  </ds:schemaRefs>
+</ds:datastoreItem>
 </file>
 
-<file path=customXml/item4.xml><?xml version="1.0" encoding="utf-8"?>
-<p:properties xmlns:p="http://schemas.microsoft.com/office/2006/metadata/properties" xmlns:xsi="http://www.w3.org/2001/XMLSchema-instance" xmlns:pc="http://schemas.microsoft.com/office/infopath/2007/PartnerControls">
-  <documentManagement>
-    <FolderType xmlns="833ce3ab-d172-455c-9989-f10facae9784" xsi:nil="true"/>
-    <Students xmlns="833ce3ab-d172-455c-9989-f10facae9784">
-      <UserInfo>
-        <DisplayName/>
-        <AccountId xsi:nil="true"/>
-        <AccountType/>
-      </UserInfo>
-    </Students>
-    <TeamsChannelId xmlns="833ce3ab-d172-455c-9989-f10facae9784" xsi:nil="true"/>
-    <Student_Groups xmlns="833ce3ab-d172-455c-9989-f10facae9784">
-      <UserInfo>
-        <DisplayName/>
-        <AccountId xsi:nil="true"/>
-        <AccountType/>
-      </UserInfo>
-    </Student_Groups>
-    <Math_Settings xmlns="833ce3ab-d172-455c-9989-f10facae9784" xsi:nil="true"/>
-    <Is_Collaboration_Space_Locked xmlns="833ce3ab-d172-455c-9989-f10facae9784" xsi:nil="true"/>
-    <AppVersion xmlns="833ce3ab-d172-455c-9989-f10facae9784" xsi:nil="true"/>
-    <Owner xmlns="833ce3ab-d172-455c-9989-f10facae9784">
-      <UserInfo>
-        <DisplayName/>
-        <AccountId xsi:nil="true"/>
-        <AccountType/>
-      </UserInfo>
-    </Owner>
-    <Has_Teacher_Only_SectionGroup xmlns="833ce3ab-d172-455c-9989-f10facae9784" xsi:nil="true"/>
-    <NotebookType xmlns="833ce3ab-d172-455c-9989-f10facae9784" xsi:nil="true"/>
-    <Teachers xmlns="833ce3ab-d172-455c-9989-f10facae9784">
-      <UserInfo>
-        <DisplayName/>
-        <AccountId xsi:nil="true"/>
-        <AccountType/>
-      </UserInfo>
-    </Teachers>
-    <Templates xmlns="833ce3ab-d172-455c-9989-f10facae9784" xsi:nil="true"/>
-    <DefaultSectionNames xmlns="833ce3ab-d172-455c-9989-f10facae9784" xsi:nil="true"/>
-    <CultureName xmlns="833ce3ab-d172-455c-9989-f10facae9784" xsi:nil="true"/>
-    <Distribution_Groups xmlns="833ce3ab-d172-455c-9989-f10facae9784" xsi:nil="true"/>
-    <Self_Registration_Enabled xmlns="833ce3ab-d172-455c-9989-f10facae9784" xsi:nil="true"/>
-    <LMS_Mappings xmlns="833ce3ab-d172-455c-9989-f10facae9784" xsi:nil="true"/>
-    <Invited_Teachers xmlns="833ce3ab-d172-455c-9989-f10facae9784" xsi:nil="true"/>
-    <Invited_Students xmlns="833ce3ab-d172-455c-9989-f10facae9784" xsi:nil="true"/>
-    <IsNotebookLocked xmlns="833ce3ab-d172-455c-9989-f10facae9784" xsi:nil="true"/>
-  </documentManagement>
-</p:properties>
+<file path=customXml/itemProps2.xml><?xml version="1.0" encoding="utf-8"?>
+<ds:datastoreItem xmlns:ds="http://schemas.openxmlformats.org/officeDocument/2006/customXml" ds:itemID="{A16F99D5-FAF9-47B7-BB2E-CAC1EF9F3B71}">
+  <ds:schemaRefs>
+    <ds:schemaRef ds:uri="http://schemas.microsoft.com/office/2006/metadata/properties"/>
+    <ds:schemaRef ds:uri="http://schemas.microsoft.com/office/infopath/2007/PartnerControls"/>
+    <ds:schemaRef ds:uri="833ce3ab-d172-455c-9989-f10facae9784"/>
+  </ds:schemaRefs>
+</ds:datastoreItem>
 </file>
 
-<file path=customXml/item5.xml><?xml version="1.0" encoding="utf-8"?>
-<b:Sources xmlns:b="http://schemas.openxmlformats.org/officeDocument/2006/bibliography" xmlns="http://schemas.openxmlformats.org/officeDocument/2006/bibliography" SelectedStyle="\APA.XSL" StyleName="APA"/>
+<file path=customXml/itemProps3.xml><?xml version="1.0" encoding="utf-8"?>
+<ds:datastoreItem xmlns:ds="http://schemas.openxmlformats.org/officeDocument/2006/customXml" ds:itemID="{ED9C3AC7-65F6-444B-AAD9-BED76FF91658}">
+  <ds:schemaRefs>
+    <ds:schemaRef ds:uri="http://schemas.microsoft.com/office/2006/metadata/longProperties"/>
+  </ds:schemaRefs>
+</ds:datastoreItem>
 </file>
 
-<file path=customXml/itemProps1.xml><?xml version="1.0" encoding="utf-8"?>
+<file path=customXml/itemProps4.xml><?xml version="1.0" encoding="utf-8"?>
 <ds:datastoreItem xmlns:ds="http://schemas.openxmlformats.org/officeDocument/2006/customXml" ds:itemID="{A5F87EAC-F0FE-4E0E-BCAE-E26FA5D53A0F}">
   <ds:schemaRefs>
     <ds:schemaRef ds:uri="http://schemas.microsoft.com/office/2006/metadata/contentType"/>
@@ -33702,36 +33247,10 @@
 </ds:datastoreItem>
 </file>
 
-<file path=customXml/itemProps2.xml><?xml version="1.0" encoding="utf-8"?>
+<file path=customXml/itemProps5.xml><?xml version="1.0" encoding="utf-8"?>
 <ds:datastoreItem xmlns:ds="http://schemas.openxmlformats.org/officeDocument/2006/customXml" ds:itemID="{96001339-1F25-4BDD-94F9-AA3400008571}">
   <ds:schemaRefs>
     <ds:schemaRef ds:uri="http://schemas.microsoft.com/sharepoint/v3/contenttype/forms"/>
   </ds:schemaRefs>
 </ds:datastoreItem>
-</file>
-
-<file path=customXml/itemProps3.xml><?xml version="1.0" encoding="utf-8"?>
-<ds:datastoreItem xmlns:ds="http://schemas.openxmlformats.org/officeDocument/2006/customXml" ds:itemID="{ED9C3AC7-65F6-444B-AAD9-BED76FF91658}">
-  <ds:schemaRefs>
-    <ds:schemaRef ds:uri="http://schemas.microsoft.com/office/2006/metadata/longProperties"/>
-  </ds:schemaRefs>
-</ds:datastoreItem>
-</file>
-
-<file path=customXml/itemProps4.xml><?xml version="1.0" encoding="utf-8"?>
-<ds:datastoreItem xmlns:ds="http://schemas.openxmlformats.org/officeDocument/2006/customXml" ds:itemID="{A16F99D5-FAF9-47B7-BB2E-CAC1EF9F3B71}">
-  <ds:schemaRefs>
-    <ds:schemaRef ds:uri="http://schemas.microsoft.com/office/2006/metadata/properties"/>
-    <ds:schemaRef ds:uri="http://schemas.microsoft.com/office/infopath/2007/PartnerControls"/>
-    <ds:schemaRef ds:uri="833ce3ab-d172-455c-9989-f10facae9784"/>
-  </ds:schemaRefs>
-</ds:datastoreItem>
-</file>
-
-<file path=customXml/itemProps5.xml><?xml version="1.0" encoding="utf-8"?>
-<ds:datastoreItem xmlns:ds="http://schemas.openxmlformats.org/officeDocument/2006/customXml" ds:itemID="{AAC88EC2-10A0-4938-8FE9-915B6248D299}">
-  <ds:schemaRefs>
-    <ds:schemaRef ds:uri="http://schemas.openxmlformats.org/officeDocument/2006/bibliography"/>
-  </ds:schemaRefs>
-</ds:datastoreItem>
 </file>
</xml_diff>

<commit_message>
fix: update h1 element that was not top level
</commit_message>
<xml_diff>
--- a/C-WT-AT3-PROJ-v2.docx
+++ b/C-WT-AT3-PROJ-v2.docx
@@ -5706,8 +5706,18 @@
                 <w:sz w:val="20"/>
                 <w:szCs w:val="20"/>
               </w:rPr>
-              <w:t>WebStorm, PhpStorm</w:t>
-            </w:r>
+              <w:t xml:space="preserve">WebStorm, </w:t>
+            </w:r>
+            <w:proofErr w:type="spellStart"/>
+            <w:r>
+              <w:rPr>
+                <w:rFonts w:eastAsia="Calibri" w:cstheme="minorHAnsi"/>
+                <w:sz w:val="20"/>
+                <w:szCs w:val="20"/>
+              </w:rPr>
+              <w:t>PhpStorm</w:t>
+            </w:r>
+            <w:proofErr w:type="spellEnd"/>
           </w:p>
           <w:p>
             <w:pPr>
@@ -7727,18 +7737,9 @@
                 <w:i/>
                 <w:iCs/>
               </w:rPr>
-              <w:t>.gitignore</w:t>
-            </w:r>
-            <w:r>
-              <w:rPr>
-                <w:i/>
-                <w:iCs/>
-              </w:rPr>
-              <w:t xml:space="preserve"> </w:t>
-            </w:r>
-            <w:r>
-              <w:t xml:space="preserve">that ignores the </w:t>
-            </w:r>
+              <w:t>.</w:t>
+            </w:r>
+            <w:proofErr w:type="spellStart"/>
             <w:r>
               <w:rPr>
                 <w:b/>
@@ -7746,8 +7747,30 @@
                 <w:i/>
                 <w:iCs/>
               </w:rPr>
+              <w:t>gitignore</w:t>
+            </w:r>
+            <w:proofErr w:type="spellEnd"/>
+            <w:r>
+              <w:rPr>
+                <w:i/>
+                <w:iCs/>
+              </w:rPr>
+              <w:t xml:space="preserve"> </w:t>
+            </w:r>
+            <w:r>
+              <w:t xml:space="preserve">that ignores the </w:t>
+            </w:r>
+            <w:proofErr w:type="spellStart"/>
+            <w:r>
+              <w:rPr>
+                <w:b/>
+                <w:bCs w:val="0"/>
+                <w:i/>
+                <w:iCs/>
+              </w:rPr>
               <w:t>node_modules</w:t>
             </w:r>
+            <w:proofErr w:type="spellEnd"/>
             <w:r>
               <w:t xml:space="preserve"> and </w:t>
             </w:r>
@@ -7872,8 +7895,13 @@
               <w:t xml:space="preserve">Add screen shots of your Project-ReadMe </w:t>
             </w:r>
             <w:r>
-              <w:t>&amp; .gitignore</w:t>
-            </w:r>
+              <w:t>&amp; .</w:t>
+            </w:r>
+            <w:proofErr w:type="spellStart"/>
+            <w:r>
+              <w:t>gitignore</w:t>
+            </w:r>
+            <w:proofErr w:type="spellEnd"/>
             <w:r>
               <w:t xml:space="preserve"> files:</w:t>
             </w:r>
@@ -9105,7 +9133,15 @@
               </w:r>
             </w:hyperlink>
             <w:r>
-              <w:t xml:space="preserve"> has the TailwindCSS colours plus many more that have been created and added to the </w:t>
+              <w:t xml:space="preserve"> has the </w:t>
+            </w:r>
+            <w:proofErr w:type="spellStart"/>
+            <w:r>
+              <w:t>TailwindCSS</w:t>
+            </w:r>
+            <w:proofErr w:type="spellEnd"/>
+            <w:r>
+              <w:t xml:space="preserve"> colours plus many more that have been created and added to the </w:t>
             </w:r>
             <w:r>
               <w:t>list.</w:t>
@@ -9342,21 +9378,27 @@
             <w:r>
               <w:t xml:space="preserve">   | </w:t>
             </w:r>
+            <w:proofErr w:type="spellStart"/>
             <w:r>
               <w:t>rrr</w:t>
             </w:r>
+            <w:proofErr w:type="spellEnd"/>
             <w:r>
               <w:t xml:space="preserve">, </w:t>
             </w:r>
+            <w:proofErr w:type="spellStart"/>
             <w:r>
               <w:t>ggg</w:t>
             </w:r>
+            <w:proofErr w:type="spellEnd"/>
             <w:r>
               <w:t xml:space="preserve">, </w:t>
             </w:r>
+            <w:proofErr w:type="spellStart"/>
             <w:r>
               <w:t>bbb</w:t>
             </w:r>
+            <w:proofErr w:type="spellEnd"/>
             <w:r>
               <w:t xml:space="preserve">  | #</w:t>
             </w:r>
@@ -9380,21 +9422,27 @@
             <w:r>
               <w:t xml:space="preserve">   | </w:t>
             </w:r>
+            <w:proofErr w:type="spellStart"/>
             <w:r>
               <w:t>rrr</w:t>
             </w:r>
+            <w:proofErr w:type="spellEnd"/>
             <w:r>
               <w:t xml:space="preserve">, </w:t>
             </w:r>
+            <w:proofErr w:type="spellStart"/>
             <w:r>
               <w:t>ggg</w:t>
             </w:r>
+            <w:proofErr w:type="spellEnd"/>
             <w:r>
               <w:t xml:space="preserve">, </w:t>
             </w:r>
+            <w:proofErr w:type="spellStart"/>
             <w:r>
               <w:t>bbb</w:t>
             </w:r>
+            <w:proofErr w:type="spellEnd"/>
             <w:r>
               <w:t xml:space="preserve">  | #</w:t>
             </w:r>
@@ -9418,21 +9466,27 @@
             <w:r>
               <w:t xml:space="preserve">   | </w:t>
             </w:r>
+            <w:proofErr w:type="spellStart"/>
             <w:r>
               <w:t>rrr</w:t>
             </w:r>
+            <w:proofErr w:type="spellEnd"/>
             <w:r>
               <w:t xml:space="preserve">, </w:t>
             </w:r>
+            <w:proofErr w:type="spellStart"/>
             <w:r>
               <w:t>ggg</w:t>
             </w:r>
+            <w:proofErr w:type="spellEnd"/>
             <w:r>
               <w:t xml:space="preserve">, </w:t>
             </w:r>
+            <w:proofErr w:type="spellStart"/>
             <w:r>
               <w:t>bbb</w:t>
             </w:r>
+            <w:proofErr w:type="spellEnd"/>
             <w:r>
               <w:t xml:space="preserve">  | #</w:t>
             </w:r>
@@ -9456,21 +9510,27 @@
             <w:r>
               <w:t xml:space="preserve">   | </w:t>
             </w:r>
+            <w:proofErr w:type="spellStart"/>
             <w:r>
               <w:t>rrr</w:t>
             </w:r>
+            <w:proofErr w:type="spellEnd"/>
             <w:r>
               <w:t xml:space="preserve">, </w:t>
             </w:r>
+            <w:proofErr w:type="spellStart"/>
             <w:r>
               <w:t>ggg</w:t>
             </w:r>
+            <w:proofErr w:type="spellEnd"/>
             <w:r>
               <w:t xml:space="preserve">, </w:t>
             </w:r>
+            <w:proofErr w:type="spellStart"/>
             <w:r>
               <w:t>bbb</w:t>
             </w:r>
+            <w:proofErr w:type="spellEnd"/>
             <w:r>
               <w:t xml:space="preserve">  | #</w:t>
             </w:r>
@@ -9490,12 +9550,42 @@
             <w:r>
               <w:t xml:space="preserve">Edit the </w:t>
             </w:r>
+            <w:proofErr w:type="spellStart"/>
             <w:r>
               <w:rPr>
                 <w:rStyle w:val="CodeInline"/>
               </w:rPr>
-              <w:t>rrr, ggg, bbb</w:t>
-            </w:r>
+              <w:t>rrr</w:t>
+            </w:r>
+            <w:proofErr w:type="spellEnd"/>
+            <w:r>
+              <w:rPr>
+                <w:rStyle w:val="CodeInline"/>
+              </w:rPr>
+              <w:t xml:space="preserve">, </w:t>
+            </w:r>
+            <w:proofErr w:type="spellStart"/>
+            <w:r>
+              <w:rPr>
+                <w:rStyle w:val="CodeInline"/>
+              </w:rPr>
+              <w:t>ggg</w:t>
+            </w:r>
+            <w:proofErr w:type="spellEnd"/>
+            <w:r>
+              <w:rPr>
+                <w:rStyle w:val="CodeInline"/>
+              </w:rPr>
+              <w:t xml:space="preserve">, </w:t>
+            </w:r>
+            <w:proofErr w:type="spellStart"/>
+            <w:r>
+              <w:rPr>
+                <w:rStyle w:val="CodeInline"/>
+              </w:rPr>
+              <w:t>bbb</w:t>
+            </w:r>
+            <w:proofErr w:type="spellEnd"/>
             <w:r>
               <w:t xml:space="preserve"> to show the decimal values and </w:t>
             </w:r>
@@ -9696,7 +9786,61 @@
                       <w:bCs w:val="0"/>
                       <w:color w:val="F2F2F2" w:themeColor="background1" w:themeShade="F2"/>
                     </w:rPr>
-                    <w:t>(rrr, ggg, bbb)</w:t>
+                    <w:t>(</w:t>
+                  </w:r>
+                  <w:proofErr w:type="spellStart"/>
+                  <w:r>
+                    <w:rPr>
+                      <w:b/>
+                      <w:bCs w:val="0"/>
+                      <w:color w:val="F2F2F2" w:themeColor="background1" w:themeShade="F2"/>
+                    </w:rPr>
+                    <w:t>rrr</w:t>
+                  </w:r>
+                  <w:proofErr w:type="spellEnd"/>
+                  <w:r>
+                    <w:rPr>
+                      <w:b/>
+                      <w:bCs w:val="0"/>
+                      <w:color w:val="F2F2F2" w:themeColor="background1" w:themeShade="F2"/>
+                    </w:rPr>
+                    <w:t xml:space="preserve">, </w:t>
+                  </w:r>
+                  <w:proofErr w:type="spellStart"/>
+                  <w:r>
+                    <w:rPr>
+                      <w:b/>
+                      <w:bCs w:val="0"/>
+                      <w:color w:val="F2F2F2" w:themeColor="background1" w:themeShade="F2"/>
+                    </w:rPr>
+                    <w:t>ggg</w:t>
+                  </w:r>
+                  <w:proofErr w:type="spellEnd"/>
+                  <w:r>
+                    <w:rPr>
+                      <w:b/>
+                      <w:bCs w:val="0"/>
+                      <w:color w:val="F2F2F2" w:themeColor="background1" w:themeShade="F2"/>
+                    </w:rPr>
+                    <w:t xml:space="preserve">, </w:t>
+                  </w:r>
+                  <w:proofErr w:type="spellStart"/>
+                  <w:r>
+                    <w:rPr>
+                      <w:b/>
+                      <w:bCs w:val="0"/>
+                      <w:color w:val="F2F2F2" w:themeColor="background1" w:themeShade="F2"/>
+                    </w:rPr>
+                    <w:t>bbb</w:t>
+                  </w:r>
+                  <w:proofErr w:type="spellEnd"/>
+                  <w:r>
+                    <w:rPr>
+                      <w:b/>
+                      <w:bCs w:val="0"/>
+                      <w:color w:val="F2F2F2" w:themeColor="background1" w:themeShade="F2"/>
+                    </w:rPr>
+                    <w:t>)</w:t>
                   </w:r>
                 </w:p>
               </w:tc>
@@ -10053,6 +10197,7 @@
               <w:tc>
                 <w:tcPr>
                   <w:tcW w:w="1028" w:type="dxa"/>
+                  <w:shd w:val="clear" w:color="auto" w:fill="F9FAFB"/>
                 </w:tcPr>
                 <w:p>
                   <w:pPr>
@@ -10111,6 +10256,7 @@
               <w:tc>
                 <w:tcPr>
                   <w:tcW w:w="1028" w:type="dxa"/>
+                  <w:shd w:val="clear" w:color="auto" w:fill="F3F4F6"/>
                 </w:tcPr>
                 <w:p>
                   <w:pPr>
@@ -10169,6 +10315,7 @@
               <w:tc>
                 <w:tcPr>
                   <w:tcW w:w="1028" w:type="dxa"/>
+                  <w:shd w:val="clear" w:color="auto" w:fill="111827"/>
                 </w:tcPr>
                 <w:p>
                   <w:pPr>
@@ -10227,6 +10374,7 @@
               <w:tc>
                 <w:tcPr>
                   <w:tcW w:w="1028" w:type="dxa"/>
+                  <w:shd w:val="clear" w:color="auto" w:fill="60A5FA"/>
                 </w:tcPr>
                 <w:p>
                   <w:pPr>
@@ -10254,7 +10402,21 @@
                 <w:rStyle w:val="SubtleEmphasis"/>
               </w:rPr>
               <w:br/>
-              <w:t>Use the fill tool to color final column.</w:t>
+              <w:t xml:space="preserve">Use the fill tool to </w:t>
+            </w:r>
+            <w:proofErr w:type="spellStart"/>
+            <w:r>
+              <w:rPr>
+                <w:rStyle w:val="SubtleEmphasis"/>
+              </w:rPr>
+              <w:t>color</w:t>
+            </w:r>
+            <w:proofErr w:type="spellEnd"/>
+            <w:r>
+              <w:rPr>
+                <w:rStyle w:val="SubtleEmphasis"/>
+              </w:rPr>
+              <w:t xml:space="preserve"> final column.</w:t>
             </w:r>
           </w:p>
           <w:p/>
@@ -10386,7 +10548,25 @@
                 <w:iCs/>
                 <w:color w:val="C0504D" w:themeColor="accent2"/>
               </w:rPr>
-              <w:t>“feat(page_name): commit</w:t>
+              <w:t>“feat(</w:t>
+            </w:r>
+            <w:proofErr w:type="spellStart"/>
+            <w:r>
+              <w:rPr>
+                <w:i/>
+                <w:iCs/>
+                <w:color w:val="C0504D" w:themeColor="accent2"/>
+              </w:rPr>
+              <w:t>page_name</w:t>
+            </w:r>
+            <w:proofErr w:type="spellEnd"/>
+            <w:r>
+              <w:rPr>
+                <w:i/>
+                <w:iCs/>
+                <w:color w:val="C0504D" w:themeColor="accent2"/>
+              </w:rPr>
+              <w:t>): commit</w:t>
             </w:r>
             <w:r>
               <w:rPr>
@@ -10431,7 +10611,25 @@
                 <w:iCs/>
                 <w:color w:val="C0504D" w:themeColor="accent2"/>
               </w:rPr>
-              <w:t>“fix(page_name): name of bug being fixed</w:t>
+              <w:t>“fix(</w:t>
+            </w:r>
+            <w:proofErr w:type="spellStart"/>
+            <w:r>
+              <w:rPr>
+                <w:i/>
+                <w:iCs/>
+                <w:color w:val="C0504D" w:themeColor="accent2"/>
+              </w:rPr>
+              <w:t>page_name</w:t>
+            </w:r>
+            <w:proofErr w:type="spellEnd"/>
+            <w:r>
+              <w:rPr>
+                <w:i/>
+                <w:iCs/>
+                <w:color w:val="C0504D" w:themeColor="accent2"/>
+              </w:rPr>
+              <w:t>): name of bug being fixed</w:t>
             </w:r>
             <w:r>
               <w:rPr>
@@ -10781,7 +10979,15 @@
               </w:numPr>
             </w:pPr>
             <w:r>
-              <w:t>JavaScript Validation of the form using only vanilla jS and Regex patterns to match user input against a pattern for each field.</w:t>
+              <w:t xml:space="preserve">JavaScript Validation of the form using only vanilla </w:t>
+            </w:r>
+            <w:proofErr w:type="spellStart"/>
+            <w:r>
+              <w:t>jS</w:t>
+            </w:r>
+            <w:proofErr w:type="spellEnd"/>
+            <w:r>
+              <w:t xml:space="preserve"> and Regex patterns to match user input against a pattern for each field.</w:t>
             </w:r>
           </w:p>
           <w:p>
@@ -11071,6 +11277,21 @@
                 <w:bCs/>
               </w:rPr>
             </w:pPr>
+            <w:hyperlink r:id="rId33" w:history="1">
+              <w:r>
+                <w:rPr>
+                  <w:rStyle w:val="Hyperlink"/>
+                  <w:bCs/>
+                </w:rPr>
+                <w:t>https://github.com/JavadTe/MJTFinalProject.git</w:t>
+              </w:r>
+            </w:hyperlink>
+            <w:r>
+              <w:rPr>
+                <w:bCs/>
+              </w:rPr>
+              <w:t xml:space="preserve"> </w:t>
+            </w:r>
           </w:p>
           <w:p>
             <w:pPr>
@@ -11100,6 +11321,24 @@
                 <w:color w:val="C0504D" w:themeColor="accent2"/>
               </w:rPr>
             </w:pPr>
+            <w:hyperlink r:id="rId34" w:history="1">
+              <w:r>
+                <w:rPr>
+                  <w:rStyle w:val="Hyperlink"/>
+                  <w:b/>
+                  <w:bCs w:val="0"/>
+                </w:rPr>
+                <w:t>https://javadte.github.io/MJTFinalProject/</w:t>
+              </w:r>
+            </w:hyperlink>
+            <w:r>
+              <w:rPr>
+                <w:b/>
+                <w:bCs w:val="0"/>
+                <w:color w:val="C0504D" w:themeColor="accent2"/>
+              </w:rPr>
+              <w:t xml:space="preserve"> </w:t>
+            </w:r>
           </w:p>
         </w:tc>
       </w:tr>
@@ -11524,7 +11763,7 @@
           <w:u w:val="none"/>
         </w:rPr>
       </w:pPr>
-      <w:hyperlink r:id="rId33" w:history="1">
+      <w:hyperlink r:id="rId35" w:history="1">
         <w:r>
           <w:rPr>
             <w:rStyle w:val="Hyperlink"/>
@@ -11536,13 +11775,21 @@
     </w:p>
     <w:p>
       <w:r>
-        <w:t>Note that P</w:t>
+        <w:t xml:space="preserve">Note that </w:t>
+      </w:r>
+      <w:proofErr w:type="spellStart"/>
+      <w:r>
+        <w:t>P</w:t>
       </w:r>
       <w:r>
         <w:t>hp</w:t>
       </w:r>
       <w:r>
-        <w:t>Storm and WebStorm will format code to their own standard, which is acceptable.</w:t>
+        <w:t>Storm</w:t>
+      </w:r>
+      <w:proofErr w:type="spellEnd"/>
+      <w:r>
+        <w:t xml:space="preserve"> and WebStorm will format code to their own standard, which is acceptable.</w:t>
       </w:r>
     </w:p>
     <w:p>
@@ -11585,7 +11832,7 @@
           <w:szCs w:val="22"/>
         </w:rPr>
       </w:pPr>
-      <w:hyperlink r:id="rId34" w:history="1">
+      <w:hyperlink r:id="rId36" w:history="1">
         <w:r>
           <w:rPr>
             <w:rStyle w:val="Hyperlink"/>
@@ -11599,13 +11846,21 @@
       <w:bookmarkStart w:id="30" w:name="_Toc82066987"/>
       <w:bookmarkStart w:id="31" w:name="_Toc94976445"/>
       <w:r>
-        <w:t>Note that P</w:t>
+        <w:t xml:space="preserve">Note that </w:t>
+      </w:r>
+      <w:proofErr w:type="spellStart"/>
+      <w:r>
+        <w:t>P</w:t>
       </w:r>
       <w:r>
         <w:t>hp</w:t>
       </w:r>
       <w:r>
-        <w:t>Storm and WebStorm will format code to their own standard, which is acceptable.</w:t>
+        <w:t>Storm</w:t>
+      </w:r>
+      <w:proofErr w:type="spellEnd"/>
+      <w:r>
+        <w:t xml:space="preserve"> and WebStorm will format code to their own standard, which is acceptable.</w:t>
       </w:r>
     </w:p>
     <w:p>
@@ -11957,8 +12212,13 @@
               <w:cnfStyle w:val="000000000000" w:firstRow="0" w:lastRow="0" w:firstColumn="0" w:lastColumn="0" w:oddVBand="0" w:evenVBand="0" w:oddHBand="0" w:evenHBand="0" w:firstRowFirstColumn="0" w:firstRowLastColumn="0" w:lastRowFirstColumn="0" w:lastRowLastColumn="0"/>
             </w:pPr>
             <w:r>
-              <w:t>.js</w:t>
-            </w:r>
+              <w:t>.</w:t>
+            </w:r>
+            <w:proofErr w:type="spellStart"/>
+            <w:r>
+              <w:t>js</w:t>
+            </w:r>
+            <w:proofErr w:type="spellEnd"/>
           </w:p>
         </w:tc>
       </w:tr>
@@ -11987,8 +12247,13 @@
               <w:cnfStyle w:val="000000100000" w:firstRow="0" w:lastRow="0" w:firstColumn="0" w:lastColumn="0" w:oddVBand="0" w:evenVBand="0" w:oddHBand="1" w:evenHBand="0" w:firstRowFirstColumn="0" w:firstRowLastColumn="0" w:lastRowFirstColumn="0" w:lastRowLastColumn="0"/>
             </w:pPr>
             <w:r>
-              <w:t>.css</w:t>
-            </w:r>
+              <w:t>.</w:t>
+            </w:r>
+            <w:proofErr w:type="spellStart"/>
+            <w:r>
+              <w:t>css</w:t>
+            </w:r>
+            <w:proofErr w:type="spellEnd"/>
           </w:p>
         </w:tc>
       </w:tr>
@@ -12016,8 +12281,13 @@
               <w:cnfStyle w:val="000000000000" w:firstRow="0" w:lastRow="0" w:firstColumn="0" w:lastColumn="0" w:oddVBand="0" w:evenVBand="0" w:oddHBand="0" w:evenHBand="0" w:firstRowFirstColumn="0" w:firstRowLastColumn="0" w:lastRowFirstColumn="0" w:lastRowLastColumn="0"/>
             </w:pPr>
             <w:r>
-              <w:t>.php</w:t>
-            </w:r>
+              <w:t>.</w:t>
+            </w:r>
+            <w:proofErr w:type="spellStart"/>
+            <w:r>
+              <w:t>php</w:t>
+            </w:r>
+            <w:proofErr w:type="spellEnd"/>
           </w:p>
         </w:tc>
       </w:tr>
@@ -12046,8 +12316,13 @@
               <w:cnfStyle w:val="000000100000" w:firstRow="0" w:lastRow="0" w:firstColumn="0" w:lastColumn="0" w:oddVBand="0" w:evenVBand="0" w:oddHBand="1" w:evenHBand="0" w:firstRowFirstColumn="0" w:firstRowLastColumn="0" w:lastRowFirstColumn="0" w:lastRowLastColumn="0"/>
             </w:pPr>
             <w:r>
-              <w:t>.js</w:t>
-            </w:r>
+              <w:t>.</w:t>
+            </w:r>
+            <w:proofErr w:type="spellStart"/>
+            <w:r>
+              <w:t>js</w:t>
+            </w:r>
+            <w:proofErr w:type="spellEnd"/>
           </w:p>
         </w:tc>
       </w:tr>
@@ -12075,8 +12350,13 @@
               <w:cnfStyle w:val="000000000000" w:firstRow="0" w:lastRow="0" w:firstColumn="0" w:lastColumn="0" w:oddVBand="0" w:evenVBand="0" w:oddHBand="0" w:evenHBand="0" w:firstRowFirstColumn="0" w:firstRowLastColumn="0" w:lastRowFirstColumn="0" w:lastRowLastColumn="0"/>
             </w:pPr>
             <w:r>
-              <w:t>.jsx</w:t>
-            </w:r>
+              <w:t>.</w:t>
+            </w:r>
+            <w:proofErr w:type="spellStart"/>
+            <w:r>
+              <w:t>jsx</w:t>
+            </w:r>
+            <w:proofErr w:type="spellEnd"/>
           </w:p>
         </w:tc>
       </w:tr>
@@ -12105,8 +12385,13 @@
               <w:cnfStyle w:val="000000100000" w:firstRow="0" w:lastRow="0" w:firstColumn="0" w:lastColumn="0" w:oddVBand="0" w:evenVBand="0" w:oddHBand="1" w:evenHBand="0" w:firstRowFirstColumn="0" w:firstRowLastColumn="0" w:lastRowFirstColumn="0" w:lastRowLastColumn="0"/>
             </w:pPr>
             <w:r>
-              <w:t>.py</w:t>
-            </w:r>
+              <w:t>.</w:t>
+            </w:r>
+            <w:proofErr w:type="spellStart"/>
+            <w:r>
+              <w:t>py</w:t>
+            </w:r>
+            <w:proofErr w:type="spellEnd"/>
           </w:p>
         </w:tc>
       </w:tr>
@@ -12134,8 +12419,13 @@
               <w:cnfStyle w:val="000000000000" w:firstRow="0" w:lastRow="0" w:firstColumn="0" w:lastColumn="0" w:oddVBand="0" w:evenVBand="0" w:oddHBand="0" w:evenHBand="0" w:firstRowFirstColumn="0" w:firstRowLastColumn="0" w:lastRowFirstColumn="0" w:lastRowLastColumn="0"/>
             </w:pPr>
             <w:r>
-              <w:t>.json</w:t>
-            </w:r>
+              <w:t>.</w:t>
+            </w:r>
+            <w:proofErr w:type="spellStart"/>
+            <w:r>
+              <w:t>json</w:t>
+            </w:r>
+            <w:proofErr w:type="spellEnd"/>
           </w:p>
         </w:tc>
       </w:tr>
@@ -12227,7 +12517,7 @@
             <wp:cNvGraphicFramePr/>
             <a:graphic xmlns:a="http://schemas.openxmlformats.org/drawingml/2006/main">
               <a:graphicData uri="http://schemas.openxmlformats.org/drawingml/2006/diagram">
-                <dgm:relIds xmlns:dgm="http://schemas.openxmlformats.org/drawingml/2006/diagram" xmlns:r="http://schemas.openxmlformats.org/officeDocument/2006/relationships" r:dm="rId35" r:lo="rId36" r:qs="rId37" r:cs="rId38"/>
+                <dgm:relIds xmlns:dgm="http://schemas.openxmlformats.org/drawingml/2006/diagram" xmlns:r="http://schemas.openxmlformats.org/officeDocument/2006/relationships" r:dm="rId37" r:lo="rId38" r:qs="rId39" r:cs="rId40"/>
               </a:graphicData>
             </a:graphic>
           </wp:inline>
@@ -12263,7 +12553,7 @@
           <w:numId w:val="7"/>
         </w:numPr>
       </w:pPr>
-      <w:hyperlink r:id="rId40" w:history="1">
+      <w:hyperlink r:id="rId42" w:history="1">
         <w:r>
           <w:rPr>
             <w:rStyle w:val="Hyperlink"/>
@@ -12280,7 +12570,7 @@
           <w:numId w:val="7"/>
         </w:numPr>
       </w:pPr>
-      <w:hyperlink r:id="rId41" w:history="1">
+      <w:hyperlink r:id="rId43" w:history="1">
         <w:r>
           <w:rPr>
             <w:rStyle w:val="Hyperlink"/>
@@ -12297,7 +12587,7 @@
           <w:numId w:val="7"/>
         </w:numPr>
       </w:pPr>
-      <w:hyperlink r:id="rId42" w:history="1">
+      <w:hyperlink r:id="rId44" w:history="1">
         <w:r>
           <w:rPr>
             <w:rStyle w:val="Hyperlink"/>
@@ -12314,7 +12604,7 @@
           <w:numId w:val="7"/>
         </w:numPr>
       </w:pPr>
-      <w:hyperlink r:id="rId43" w:history="1">
+      <w:hyperlink r:id="rId45" w:history="1">
         <w:r>
           <w:rPr>
             <w:rStyle w:val="Hyperlink"/>
@@ -12331,7 +12621,7 @@
           <w:numId w:val="7"/>
         </w:numPr>
       </w:pPr>
-      <w:hyperlink r:id="rId44" w:history="1">
+      <w:hyperlink r:id="rId46" w:history="1">
         <w:r>
           <w:rPr>
             <w:rStyle w:val="Hyperlink"/>
@@ -12344,7 +12634,7 @@
       <w:r>
         <w:t xml:space="preserve">Also check </w:t>
       </w:r>
-      <w:hyperlink r:id="rId45" w:history="1">
+      <w:hyperlink r:id="rId47" w:history="1">
         <w:r>
           <w:rPr>
             <w:rStyle w:val="Hyperlink"/>
@@ -12353,7 +12643,15 @@
         </w:r>
       </w:hyperlink>
       <w:r>
-        <w:t xml:space="preserve"> and search for TailwindCSS.</w:t>
+        <w:t xml:space="preserve"> and search for </w:t>
+      </w:r>
+      <w:proofErr w:type="spellStart"/>
+      <w:r>
+        <w:t>TailwindCSS</w:t>
+      </w:r>
+      <w:proofErr w:type="spellEnd"/>
+      <w:r>
+        <w:t>.</w:t>
       </w:r>
     </w:p>
     <w:p>
@@ -12441,11 +12739,19 @@
       <w:r>
         <w:tab/>
       </w:r>
+      <w:proofErr w:type="spellStart"/>
       <w:r>
         <w:rPr>
           <w:rStyle w:val="CodeInline"/>
         </w:rPr>
-        <w:t>npm --version</w:t>
+        <w:t>npm</w:t>
+      </w:r>
+      <w:proofErr w:type="spellEnd"/>
+      <w:r>
+        <w:rPr>
+          <w:rStyle w:val="CodeInline"/>
+        </w:rPr>
+        <w:t xml:space="preserve"> --version</w:t>
       </w:r>
     </w:p>
     <w:p>
@@ -12461,11 +12767,19 @@
       <w:r>
         <w:tab/>
       </w:r>
+      <w:proofErr w:type="spellStart"/>
       <w:r>
         <w:rPr>
           <w:rStyle w:val="CodeInline"/>
         </w:rPr>
-        <w:t>npx –version</w:t>
+        <w:t>npx</w:t>
+      </w:r>
+      <w:proofErr w:type="spellEnd"/>
+      <w:r>
+        <w:rPr>
+          <w:rStyle w:val="CodeInline"/>
+        </w:rPr>
+        <w:t xml:space="preserve"> –version</w:t>
       </w:r>
     </w:p>
     <w:p>
@@ -12494,7 +12808,15 @@
     </w:p>
     <w:p>
       <w:r>
-        <w:t>Given that Node is available, and NPM/NPX are also working, we now start the TailwindCSS installation and “development” process.</w:t>
+        <w:t xml:space="preserve">Given that Node is available, and NPM/NPX are also working, we now start the </w:t>
+      </w:r>
+      <w:proofErr w:type="spellStart"/>
+      <w:r>
+        <w:t>TailwindCSS</w:t>
+      </w:r>
+      <w:proofErr w:type="spellEnd"/>
+      <w:r>
+        <w:t xml:space="preserve"> installation and “development” process.</w:t>
       </w:r>
     </w:p>
     <w:p>
@@ -12509,12 +12831,28 @@
       <w:r>
         <w:tab/>
       </w:r>
+      <w:proofErr w:type="spellStart"/>
       <w:r>
         <w:rPr>
           <w:rStyle w:val="CodeInline"/>
         </w:rPr>
-        <w:t>npm install -D tailwindcss</w:t>
+        <w:t>npm</w:t>
       </w:r>
+      <w:proofErr w:type="spellEnd"/>
+      <w:r>
+        <w:rPr>
+          <w:rStyle w:val="CodeInline"/>
+        </w:rPr>
+        <w:t xml:space="preserve"> install -D </w:t>
+      </w:r>
+      <w:proofErr w:type="spellStart"/>
+      <w:r>
+        <w:rPr>
+          <w:rStyle w:val="CodeInline"/>
+        </w:rPr>
+        <w:t>tailwindcss</w:t>
+      </w:r>
+      <w:proofErr w:type="spellEnd"/>
     </w:p>
     <w:p>
       <w:r>
@@ -12523,12 +12861,42 @@
       <w:r>
         <w:tab/>
       </w:r>
+      <w:proofErr w:type="spellStart"/>
       <w:r>
         <w:rPr>
           <w:rStyle w:val="CodeInline"/>
         </w:rPr>
-        <w:t>npx tailwindcss init</w:t>
+        <w:t>npx</w:t>
       </w:r>
+      <w:proofErr w:type="spellEnd"/>
+      <w:r>
+        <w:rPr>
+          <w:rStyle w:val="CodeInline"/>
+        </w:rPr>
+        <w:t xml:space="preserve"> </w:t>
+      </w:r>
+      <w:proofErr w:type="spellStart"/>
+      <w:r>
+        <w:rPr>
+          <w:rStyle w:val="CodeInline"/>
+        </w:rPr>
+        <w:t>tailwindcss</w:t>
+      </w:r>
+      <w:proofErr w:type="spellEnd"/>
+      <w:r>
+        <w:rPr>
+          <w:rStyle w:val="CodeInline"/>
+        </w:rPr>
+        <w:t xml:space="preserve"> </w:t>
+      </w:r>
+      <w:proofErr w:type="spellStart"/>
+      <w:r>
+        <w:rPr>
+          <w:rStyle w:val="CodeInline"/>
+        </w:rPr>
+        <w:t>init</w:t>
+      </w:r>
+      <w:proofErr w:type="spellEnd"/>
     </w:p>
     <w:p>
       <w:r>
@@ -12597,7 +12965,31 @@
           <w:sz w:val="21"/>
           <w:szCs w:val="21"/>
         </w:rPr>
-        <w:t xml:space="preserve">{import('tailwindcss').Config} </w:t>
+        <w:t>{import('</w:t>
+      </w:r>
+      <w:proofErr w:type="spellStart"/>
+      <w:r>
+        <w:rPr>
+          <w:rFonts w:ascii="Consolas" w:hAnsi="Consolas" w:cs="FiraCode Nerd Font Mono"/>
+          <w:i/>
+          <w:iCs/>
+          <w:color w:val="8A653B"/>
+          <w:sz w:val="21"/>
+          <w:szCs w:val="21"/>
+        </w:rPr>
+        <w:t>tailwindcss</w:t>
+      </w:r>
+      <w:proofErr w:type="spellEnd"/>
+      <w:r>
+        <w:rPr>
+          <w:rFonts w:ascii="Consolas" w:hAnsi="Consolas" w:cs="FiraCode Nerd Font Mono"/>
+          <w:i/>
+          <w:iCs/>
+          <w:color w:val="8A653B"/>
+          <w:sz w:val="21"/>
+          <w:szCs w:val="21"/>
+        </w:rPr>
+        <w:t xml:space="preserve">').Config} </w:t>
       </w:r>
       <w:r>
         <w:rPr>
@@ -12621,6 +13013,7 @@
         </w:rPr>
         <w:br/>
       </w:r>
+      <w:proofErr w:type="spellStart"/>
       <w:r>
         <w:rPr>
           <w:rFonts w:ascii="Consolas" w:hAnsi="Consolas" w:cs="FiraCode Nerd Font Mono"/>
@@ -12641,7 +13034,21 @@
           <w:sz w:val="21"/>
           <w:szCs w:val="21"/>
         </w:rPr>
-        <w:t xml:space="preserve">exports </w:t>
+        <w:t>exports</w:t>
+      </w:r>
+      <w:proofErr w:type="spellEnd"/>
+      <w:r>
+        <w:rPr>
+          <w:rFonts w:ascii="Consolas" w:hAnsi="Consolas" w:cs="FiraCode Nerd Font Mono"/>
+          <w:b/>
+          <w:bCs/>
+          <w:i/>
+          <w:iCs/>
+          <w:color w:val="9876AA"/>
+          <w:sz w:val="21"/>
+          <w:szCs w:val="21"/>
+        </w:rPr>
+        <w:t xml:space="preserve"> </w:t>
       </w:r>
       <w:r>
         <w:rPr>
@@ -12950,12 +13357,14 @@
       <w:r>
         <w:t xml:space="preserve">Next create a folder called </w:t>
       </w:r>
+      <w:proofErr w:type="spellStart"/>
       <w:r>
         <w:rPr>
           <w:rStyle w:val="CodeInline"/>
         </w:rPr>
         <w:t>src</w:t>
       </w:r>
+      <w:proofErr w:type="spellEnd"/>
       <w:r>
         <w:t xml:space="preserve"> in the root by using the command:</w:t>
       </w:r>
@@ -12964,20 +13373,32 @@
       <w:pPr>
         <w:pStyle w:val="Code"/>
       </w:pPr>
+      <w:proofErr w:type="spellStart"/>
       <w:r>
-        <w:t>mkdir src</w:t>
+        <w:t>mkdir</w:t>
       </w:r>
+      <w:proofErr w:type="spellEnd"/>
+      <w:r>
+        <w:t xml:space="preserve"> </w:t>
+      </w:r>
+      <w:proofErr w:type="spellStart"/>
+      <w:r>
+        <w:t>src</w:t>
+      </w:r>
+      <w:proofErr w:type="spellEnd"/>
     </w:p>
     <w:p>
       <w:r>
         <w:t xml:space="preserve">Then, in your editor create a new CSS file in this </w:t>
       </w:r>
+      <w:proofErr w:type="spellStart"/>
       <w:r>
         <w:rPr>
           <w:rStyle w:val="CodeInline"/>
         </w:rPr>
         <w:t>src</w:t>
       </w:r>
+      <w:proofErr w:type="spellEnd"/>
       <w:r>
         <w:t xml:space="preserve"> folder and call it “</w:t>
       </w:r>
@@ -13001,16 +13422,53 @@
       <w:pPr>
         <w:pStyle w:val="Code"/>
       </w:pPr>
+      <w:proofErr w:type="spellStart"/>
       <w:r>
-        <w:t xml:space="preserve">npx tailwindcss </w:t>
+        <w:t>npx</w:t>
+      </w:r>
+      <w:proofErr w:type="spellEnd"/>
+      <w:r>
+        <w:t xml:space="preserve"> </w:t>
+      </w:r>
+      <w:proofErr w:type="spellStart"/>
+      <w:r>
+        <w:t>tailwindcss</w:t>
+      </w:r>
+      <w:proofErr w:type="spellEnd"/>
+      <w:r>
+        <w:t xml:space="preserve"> </w:t>
       </w:r>
       <w:r>
         <w:br/>
-        <w:t xml:space="preserve">-i ./src/input.css </w:t>
+        <w:t>-</w:t>
+      </w:r>
+      <w:proofErr w:type="spellStart"/>
+      <w:r>
+        <w:t>i</w:t>
+      </w:r>
+      <w:proofErr w:type="spellEnd"/>
+      <w:r>
+        <w:t xml:space="preserve"> ./</w:t>
+      </w:r>
+      <w:proofErr w:type="spellStart"/>
+      <w:r>
+        <w:t>src</w:t>
+      </w:r>
+      <w:proofErr w:type="spellEnd"/>
+      <w:r>
+        <w:t xml:space="preserve">/input.css </w:t>
       </w:r>
       <w:r>
         <w:br/>
-        <w:t xml:space="preserve">-o ./assets/css/site.css </w:t>
+        <w:t>-o ./assets/</w:t>
+      </w:r>
+      <w:proofErr w:type="spellStart"/>
+      <w:r>
+        <w:t>css</w:t>
+      </w:r>
+      <w:proofErr w:type="spellEnd"/>
+      <w:r>
+        <w:t xml:space="preserve">/site.css </w:t>
       </w:r>
       <w:r>
         <w:br/>
@@ -13064,7 +13522,7 @@
       </w:r>
     </w:p>
     <w:p>
-      <w:hyperlink r:id="rId46" w:history="1">
+      <w:hyperlink r:id="rId48" w:history="1">
         <w:r>
           <w:rPr>
             <w:rStyle w:val="Hyperlink"/>
@@ -13132,8 +13590,17 @@
           <w:i/>
           <w:iCs/>
         </w:rPr>
-        <w:t>.gitignore</w:t>
+        <w:t>.</w:t>
       </w:r>
+      <w:proofErr w:type="spellStart"/>
+      <w:r>
+        <w:rPr>
+          <w:i/>
+          <w:iCs/>
+        </w:rPr>
+        <w:t>gitignore</w:t>
+      </w:r>
+      <w:proofErr w:type="spellEnd"/>
       <w:r>
         <w:t xml:space="preserve"> file </w:t>
       </w:r>
@@ -13155,7 +13622,7 @@
           <w:tab w:val="left" w:pos="5679"/>
         </w:tabs>
       </w:pPr>
-      <w:hyperlink r:id="rId47" w:history="1">
+      <w:hyperlink r:id="rId49" w:history="1">
         <w:r>
           <w:rPr>
             <w:rStyle w:val="Hyperlink"/>
@@ -13175,7 +13642,7 @@
           <w:tab w:val="left" w:pos="5679"/>
         </w:tabs>
       </w:pPr>
-      <w:hyperlink r:id="rId48" w:history="1">
+      <w:hyperlink r:id="rId50" w:history="1">
         <w:r>
           <w:rPr>
             <w:rStyle w:val="Hyperlink"/>
@@ -13195,7 +13662,7 @@
           <w:tab w:val="left" w:pos="5679"/>
         </w:tabs>
       </w:pPr>
-      <w:hyperlink r:id="rId49" w:history="1">
+      <w:hyperlink r:id="rId51" w:history="1">
         <w:r>
           <w:rPr>
             <w:rStyle w:val="Hyperlink"/>
@@ -13219,8 +13686,8 @@
       </w:pPr>
     </w:p>
     <w:sectPr>
-      <w:headerReference w:type="default" r:id="rId50"/>
-      <w:footerReference w:type="default" r:id="rId51"/>
+      <w:headerReference w:type="default" r:id="rId52"/>
+      <w:footerReference w:type="default" r:id="rId53"/>
       <w:type w:val="continuous"/>
       <w:pgSz w:w="11906" w:h="16838" w:code="9"/>
       <w:pgMar w:top="851" w:right="851" w:bottom="851" w:left="851" w:header="567" w:footer="342" w:gutter="0"/>
@@ -26494,7 +26961,7 @@
   <dgm:whole/>
   <dgm:extLst>
     <a:ext uri="http://schemas.microsoft.com/office/drawing/2008/diagram">
-      <dsp:dataModelExt xmlns:dsp="http://schemas.microsoft.com/office/drawing/2008/diagram" relId="rId39" minVer="http://schemas.openxmlformats.org/drawingml/2006/diagram"/>
+      <dsp:dataModelExt xmlns:dsp="http://schemas.microsoft.com/office/drawing/2008/diagram" relId="rId41" minVer="http://schemas.openxmlformats.org/drawingml/2006/diagram"/>
     </a:ext>
   </dgm:extLst>
 </dgm:dataModel>
@@ -31891,6 +32358,7 @@
   <w:rsids>
     <w:rsidRoot w:val="001C0F3D"/>
     <w:rsid w:val="0001168A"/>
+    <w:rsid w:val="000821CF"/>
     <w:rsid w:val="00082E01"/>
     <w:rsid w:val="000D551C"/>
     <w:rsid w:val="000E1052"/>
@@ -31916,6 +32384,7 @@
     <w:rsid w:val="0045004D"/>
     <w:rsid w:val="004D0B73"/>
     <w:rsid w:val="00525E85"/>
+    <w:rsid w:val="005306BB"/>
     <w:rsid w:val="0056000B"/>
     <w:rsid w:val="00595B23"/>
     <w:rsid w:val="00640AAD"/>
@@ -31935,6 +32404,7 @@
     <w:rsid w:val="009D74B1"/>
     <w:rsid w:val="00AB560F"/>
     <w:rsid w:val="00B85AE3"/>
+    <w:rsid w:val="00BC5215"/>
     <w:rsid w:val="00BC546E"/>
     <w:rsid w:val="00BD0837"/>
     <w:rsid w:val="00BF3140"/>
@@ -32718,65 +33188,15 @@
 </file>
 
 <file path=customXml/item1.xml><?xml version="1.0" encoding="utf-8"?>
-<b:Sources xmlns:b="http://schemas.openxmlformats.org/officeDocument/2006/bibliography" xmlns="http://schemas.openxmlformats.org/officeDocument/2006/bibliography" SelectedStyle="\APA.XSL" StyleName="APA"/>
+<?mso-contentType ?>
+<FormTemplates xmlns="http://schemas.microsoft.com/sharepoint/v3/contenttype/forms">
+  <Display>DocumentLibraryForm</Display>
+  <Edit>DocumentLibraryForm</Edit>
+  <New>DocumentLibraryForm</New>
+</FormTemplates>
 </file>
 
 <file path=customXml/item2.xml><?xml version="1.0" encoding="utf-8"?>
-<p:properties xmlns:p="http://schemas.microsoft.com/office/2006/metadata/properties" xmlns:xsi="http://www.w3.org/2001/XMLSchema-instance" xmlns:pc="http://schemas.microsoft.com/office/infopath/2007/PartnerControls">
-  <documentManagement>
-    <FolderType xmlns="833ce3ab-d172-455c-9989-f10facae9784" xsi:nil="true"/>
-    <Students xmlns="833ce3ab-d172-455c-9989-f10facae9784">
-      <UserInfo>
-        <DisplayName/>
-        <AccountId xsi:nil="true"/>
-        <AccountType/>
-      </UserInfo>
-    </Students>
-    <TeamsChannelId xmlns="833ce3ab-d172-455c-9989-f10facae9784" xsi:nil="true"/>
-    <Student_Groups xmlns="833ce3ab-d172-455c-9989-f10facae9784">
-      <UserInfo>
-        <DisplayName/>
-        <AccountId xsi:nil="true"/>
-        <AccountType/>
-      </UserInfo>
-    </Student_Groups>
-    <Math_Settings xmlns="833ce3ab-d172-455c-9989-f10facae9784" xsi:nil="true"/>
-    <Is_Collaboration_Space_Locked xmlns="833ce3ab-d172-455c-9989-f10facae9784" xsi:nil="true"/>
-    <AppVersion xmlns="833ce3ab-d172-455c-9989-f10facae9784" xsi:nil="true"/>
-    <Owner xmlns="833ce3ab-d172-455c-9989-f10facae9784">
-      <UserInfo>
-        <DisplayName/>
-        <AccountId xsi:nil="true"/>
-        <AccountType/>
-      </UserInfo>
-    </Owner>
-    <Has_Teacher_Only_SectionGroup xmlns="833ce3ab-d172-455c-9989-f10facae9784" xsi:nil="true"/>
-    <NotebookType xmlns="833ce3ab-d172-455c-9989-f10facae9784" xsi:nil="true"/>
-    <Teachers xmlns="833ce3ab-d172-455c-9989-f10facae9784">
-      <UserInfo>
-        <DisplayName/>
-        <AccountId xsi:nil="true"/>
-        <AccountType/>
-      </UserInfo>
-    </Teachers>
-    <Templates xmlns="833ce3ab-d172-455c-9989-f10facae9784" xsi:nil="true"/>
-    <DefaultSectionNames xmlns="833ce3ab-d172-455c-9989-f10facae9784" xsi:nil="true"/>
-    <CultureName xmlns="833ce3ab-d172-455c-9989-f10facae9784" xsi:nil="true"/>
-    <Distribution_Groups xmlns="833ce3ab-d172-455c-9989-f10facae9784" xsi:nil="true"/>
-    <Self_Registration_Enabled xmlns="833ce3ab-d172-455c-9989-f10facae9784" xsi:nil="true"/>
-    <LMS_Mappings xmlns="833ce3ab-d172-455c-9989-f10facae9784" xsi:nil="true"/>
-    <Invited_Teachers xmlns="833ce3ab-d172-455c-9989-f10facae9784" xsi:nil="true"/>
-    <Invited_Students xmlns="833ce3ab-d172-455c-9989-f10facae9784" xsi:nil="true"/>
-    <IsNotebookLocked xmlns="833ce3ab-d172-455c-9989-f10facae9784" xsi:nil="true"/>
-  </documentManagement>
-</p:properties>
-</file>
-
-<file path=customXml/item3.xml><?xml version="1.0" encoding="utf-8"?>
-<LongProperties xmlns="http://schemas.microsoft.com/office/2006/metadata/longProperties"/>
-</file>
-
-<file path=customXml/item4.xml><?xml version="1.0" encoding="utf-8"?>
 <ct:contentTypeSchema xmlns:ct="http://schemas.microsoft.com/office/2006/metadata/contentType" xmlns:ma="http://schemas.microsoft.com/office/2006/metadata/properties/metaAttributes" ct:_="" ma:_="" ma:contentTypeName="Document" ma:contentTypeID="0x010100D482CBA738D00D4AAC9330883AE1DA78" ma:contentTypeVersion="34" ma:contentTypeDescription="Create a new document." ma:contentTypeScope="" ma:versionID="32b67a79743efb433ee1f531eae02717">
   <xsd:schema xmlns:xsd="http://www.w3.org/2001/XMLSchema" xmlns:xs="http://www.w3.org/2001/XMLSchema" xmlns:p="http://schemas.microsoft.com/office/2006/metadata/properties" xmlns:ns3="3936cbe9-feea-4685-b03c-7f8d09c550f1" xmlns:ns4="833ce3ab-d172-455c-9989-f10facae9784" targetNamespace="http://schemas.microsoft.com/office/2006/metadata/properties" ma:root="true" ma:fieldsID="bb9b3ccc19deab4591f71081799ceb6c" ns3:_="" ns4:_="">
     <xsd:import namespace="3936cbe9-feea-4685-b03c-7f8d09c550f1"/>
@@ -33193,42 +33613,74 @@
 </ct:contentTypeSchema>
 </file>
 
+<file path=customXml/item3.xml><?xml version="1.0" encoding="utf-8"?>
+<LongProperties xmlns="http://schemas.microsoft.com/office/2006/metadata/longProperties"/>
+</file>
+
+<file path=customXml/item4.xml><?xml version="1.0" encoding="utf-8"?>
+<b:Sources xmlns:b="http://schemas.openxmlformats.org/officeDocument/2006/bibliography" xmlns="http://schemas.openxmlformats.org/officeDocument/2006/bibliography" SelectedStyle="\APA.XSL" StyleName="APA"/>
+</file>
+
 <file path=customXml/item5.xml><?xml version="1.0" encoding="utf-8"?>
-<?mso-contentType ?>
-<FormTemplates xmlns="http://schemas.microsoft.com/sharepoint/v3/contenttype/forms">
-  <Display>DocumentLibraryForm</Display>
-  <Edit>DocumentLibraryForm</Edit>
-  <New>DocumentLibraryForm</New>
-</FormTemplates>
+<p:properties xmlns:p="http://schemas.microsoft.com/office/2006/metadata/properties" xmlns:xsi="http://www.w3.org/2001/XMLSchema-instance" xmlns:pc="http://schemas.microsoft.com/office/infopath/2007/PartnerControls">
+  <documentManagement>
+    <FolderType xmlns="833ce3ab-d172-455c-9989-f10facae9784" xsi:nil="true"/>
+    <Students xmlns="833ce3ab-d172-455c-9989-f10facae9784">
+      <UserInfo>
+        <DisplayName/>
+        <AccountId xsi:nil="true"/>
+        <AccountType/>
+      </UserInfo>
+    </Students>
+    <TeamsChannelId xmlns="833ce3ab-d172-455c-9989-f10facae9784" xsi:nil="true"/>
+    <Student_Groups xmlns="833ce3ab-d172-455c-9989-f10facae9784">
+      <UserInfo>
+        <DisplayName/>
+        <AccountId xsi:nil="true"/>
+        <AccountType/>
+      </UserInfo>
+    </Student_Groups>
+    <Math_Settings xmlns="833ce3ab-d172-455c-9989-f10facae9784" xsi:nil="true"/>
+    <Is_Collaboration_Space_Locked xmlns="833ce3ab-d172-455c-9989-f10facae9784" xsi:nil="true"/>
+    <AppVersion xmlns="833ce3ab-d172-455c-9989-f10facae9784" xsi:nil="true"/>
+    <Owner xmlns="833ce3ab-d172-455c-9989-f10facae9784">
+      <UserInfo>
+        <DisplayName/>
+        <AccountId xsi:nil="true"/>
+        <AccountType/>
+      </UserInfo>
+    </Owner>
+    <Has_Teacher_Only_SectionGroup xmlns="833ce3ab-d172-455c-9989-f10facae9784" xsi:nil="true"/>
+    <NotebookType xmlns="833ce3ab-d172-455c-9989-f10facae9784" xsi:nil="true"/>
+    <Teachers xmlns="833ce3ab-d172-455c-9989-f10facae9784">
+      <UserInfo>
+        <DisplayName/>
+        <AccountId xsi:nil="true"/>
+        <AccountType/>
+      </UserInfo>
+    </Teachers>
+    <Templates xmlns="833ce3ab-d172-455c-9989-f10facae9784" xsi:nil="true"/>
+    <DefaultSectionNames xmlns="833ce3ab-d172-455c-9989-f10facae9784" xsi:nil="true"/>
+    <CultureName xmlns="833ce3ab-d172-455c-9989-f10facae9784" xsi:nil="true"/>
+    <Distribution_Groups xmlns="833ce3ab-d172-455c-9989-f10facae9784" xsi:nil="true"/>
+    <Self_Registration_Enabled xmlns="833ce3ab-d172-455c-9989-f10facae9784" xsi:nil="true"/>
+    <LMS_Mappings xmlns="833ce3ab-d172-455c-9989-f10facae9784" xsi:nil="true"/>
+    <Invited_Teachers xmlns="833ce3ab-d172-455c-9989-f10facae9784" xsi:nil="true"/>
+    <Invited_Students xmlns="833ce3ab-d172-455c-9989-f10facae9784" xsi:nil="true"/>
+    <IsNotebookLocked xmlns="833ce3ab-d172-455c-9989-f10facae9784" xsi:nil="true"/>
+  </documentManagement>
+</p:properties>
 </file>
 
 <file path=customXml/itemProps1.xml><?xml version="1.0" encoding="utf-8"?>
-<ds:datastoreItem xmlns:ds="http://schemas.openxmlformats.org/officeDocument/2006/customXml" ds:itemID="{AAC88EC2-10A0-4938-8FE9-915B6248D299}">
+<ds:datastoreItem xmlns:ds="http://schemas.openxmlformats.org/officeDocument/2006/customXml" ds:itemID="{96001339-1F25-4BDD-94F9-AA3400008571}">
   <ds:schemaRefs>
-    <ds:schemaRef ds:uri="http://schemas.openxmlformats.org/officeDocument/2006/bibliography"/>
+    <ds:schemaRef ds:uri="http://schemas.microsoft.com/sharepoint/v3/contenttype/forms"/>
   </ds:schemaRefs>
 </ds:datastoreItem>
 </file>
 
 <file path=customXml/itemProps2.xml><?xml version="1.0" encoding="utf-8"?>
-<ds:datastoreItem xmlns:ds="http://schemas.openxmlformats.org/officeDocument/2006/customXml" ds:itemID="{A16F99D5-FAF9-47B7-BB2E-CAC1EF9F3B71}">
-  <ds:schemaRefs>
-    <ds:schemaRef ds:uri="http://schemas.microsoft.com/office/2006/metadata/properties"/>
-    <ds:schemaRef ds:uri="http://schemas.microsoft.com/office/infopath/2007/PartnerControls"/>
-    <ds:schemaRef ds:uri="833ce3ab-d172-455c-9989-f10facae9784"/>
-  </ds:schemaRefs>
-</ds:datastoreItem>
-</file>
-
-<file path=customXml/itemProps3.xml><?xml version="1.0" encoding="utf-8"?>
-<ds:datastoreItem xmlns:ds="http://schemas.openxmlformats.org/officeDocument/2006/customXml" ds:itemID="{ED9C3AC7-65F6-444B-AAD9-BED76FF91658}">
-  <ds:schemaRefs>
-    <ds:schemaRef ds:uri="http://schemas.microsoft.com/office/2006/metadata/longProperties"/>
-  </ds:schemaRefs>
-</ds:datastoreItem>
-</file>
-
-<file path=customXml/itemProps4.xml><?xml version="1.0" encoding="utf-8"?>
 <ds:datastoreItem xmlns:ds="http://schemas.openxmlformats.org/officeDocument/2006/customXml" ds:itemID="{A5F87EAC-F0FE-4E0E-BCAE-E26FA5D53A0F}">
   <ds:schemaRefs>
     <ds:schemaRef ds:uri="http://schemas.microsoft.com/office/2006/metadata/contentType"/>
@@ -33247,10 +33699,28 @@
 </ds:datastoreItem>
 </file>
 
+<file path=customXml/itemProps3.xml><?xml version="1.0" encoding="utf-8"?>
+<ds:datastoreItem xmlns:ds="http://schemas.openxmlformats.org/officeDocument/2006/customXml" ds:itemID="{ED9C3AC7-65F6-444B-AAD9-BED76FF91658}">
+  <ds:schemaRefs>
+    <ds:schemaRef ds:uri="http://schemas.microsoft.com/office/2006/metadata/longProperties"/>
+  </ds:schemaRefs>
+</ds:datastoreItem>
+</file>
+
+<file path=customXml/itemProps4.xml><?xml version="1.0" encoding="utf-8"?>
+<ds:datastoreItem xmlns:ds="http://schemas.openxmlformats.org/officeDocument/2006/customXml" ds:itemID="{AAC88EC2-10A0-4938-8FE9-915B6248D299}">
+  <ds:schemaRefs>
+    <ds:schemaRef ds:uri="http://schemas.openxmlformats.org/officeDocument/2006/bibliography"/>
+  </ds:schemaRefs>
+</ds:datastoreItem>
+</file>
+
 <file path=customXml/itemProps5.xml><?xml version="1.0" encoding="utf-8"?>
-<ds:datastoreItem xmlns:ds="http://schemas.openxmlformats.org/officeDocument/2006/customXml" ds:itemID="{96001339-1F25-4BDD-94F9-AA3400008571}">
+<ds:datastoreItem xmlns:ds="http://schemas.openxmlformats.org/officeDocument/2006/customXml" ds:itemID="{A16F99D5-FAF9-47B7-BB2E-CAC1EF9F3B71}">
   <ds:schemaRefs>
-    <ds:schemaRef ds:uri="http://schemas.microsoft.com/sharepoint/v3/contenttype/forms"/>
+    <ds:schemaRef ds:uri="http://schemas.microsoft.com/office/2006/metadata/properties"/>
+    <ds:schemaRef ds:uri="http://schemas.microsoft.com/office/infopath/2007/PartnerControls"/>
+    <ds:schemaRef ds:uri="833ce3ab-d172-455c-9989-f10facae9784"/>
   </ds:schemaRefs>
 </ds:datastoreItem>
 </file>
</xml_diff>

<commit_message>
fix: update js to fix ES-9 warning
</commit_message>
<xml_diff>
--- a/C-WT-AT3-PROJ-v2.docx
+++ b/C-WT-AT3-PROJ-v2.docx
@@ -5706,18 +5706,8 @@
                 <w:sz w:val="20"/>
                 <w:szCs w:val="20"/>
               </w:rPr>
-              <w:t xml:space="preserve">WebStorm, </w:t>
-            </w:r>
-            <w:proofErr w:type="spellStart"/>
-            <w:r>
-              <w:rPr>
-                <w:rFonts w:eastAsia="Calibri" w:cstheme="minorHAnsi"/>
-                <w:sz w:val="20"/>
-                <w:szCs w:val="20"/>
-              </w:rPr>
-              <w:t>PhpStorm</w:t>
-            </w:r>
-            <w:proofErr w:type="spellEnd"/>
+              <w:t>WebStorm, PhpStorm</w:t>
+            </w:r>
           </w:p>
           <w:p>
             <w:pPr>
@@ -7737,9 +7727,18 @@
                 <w:i/>
                 <w:iCs/>
               </w:rPr>
-              <w:t>.</w:t>
-            </w:r>
-            <w:proofErr w:type="spellStart"/>
+              <w:t>.gitignore</w:t>
+            </w:r>
+            <w:r>
+              <w:rPr>
+                <w:i/>
+                <w:iCs/>
+              </w:rPr>
+              <w:t xml:space="preserve"> </w:t>
+            </w:r>
+            <w:r>
+              <w:t xml:space="preserve">that ignores the </w:t>
+            </w:r>
             <w:r>
               <w:rPr>
                 <w:b/>
@@ -7747,30 +7746,8 @@
                 <w:i/>
                 <w:iCs/>
               </w:rPr>
-              <w:t>gitignore</w:t>
-            </w:r>
-            <w:proofErr w:type="spellEnd"/>
-            <w:r>
-              <w:rPr>
-                <w:i/>
-                <w:iCs/>
-              </w:rPr>
-              <w:t xml:space="preserve"> </w:t>
-            </w:r>
-            <w:r>
-              <w:t xml:space="preserve">that ignores the </w:t>
-            </w:r>
-            <w:proofErr w:type="spellStart"/>
-            <w:r>
-              <w:rPr>
-                <w:b/>
-                <w:bCs w:val="0"/>
-                <w:i/>
-                <w:iCs/>
-              </w:rPr>
               <w:t>node_modules</w:t>
             </w:r>
-            <w:proofErr w:type="spellEnd"/>
             <w:r>
               <w:t xml:space="preserve"> and </w:t>
             </w:r>
@@ -7895,13 +7872,8 @@
               <w:t xml:space="preserve">Add screen shots of your Project-ReadMe </w:t>
             </w:r>
             <w:r>
-              <w:t>&amp; .</w:t>
-            </w:r>
-            <w:proofErr w:type="spellStart"/>
-            <w:r>
-              <w:t>gitignore</w:t>
-            </w:r>
-            <w:proofErr w:type="spellEnd"/>
+              <w:t>&amp; .gitignore</w:t>
+            </w:r>
             <w:r>
               <w:t xml:space="preserve"> files:</w:t>
             </w:r>
@@ -9133,15 +9105,7 @@
               </w:r>
             </w:hyperlink>
             <w:r>
-              <w:t xml:space="preserve"> has the </w:t>
-            </w:r>
-            <w:proofErr w:type="spellStart"/>
-            <w:r>
-              <w:t>TailwindCSS</w:t>
-            </w:r>
-            <w:proofErr w:type="spellEnd"/>
-            <w:r>
-              <w:t xml:space="preserve"> colours plus many more that have been created and added to the </w:t>
+              <w:t xml:space="preserve"> has the TailwindCSS colours plus many more that have been created and added to the </w:t>
             </w:r>
             <w:r>
               <w:t>list.</w:t>
@@ -9378,27 +9342,21 @@
             <w:r>
               <w:t xml:space="preserve">   | </w:t>
             </w:r>
-            <w:proofErr w:type="spellStart"/>
             <w:r>
               <w:t>rrr</w:t>
             </w:r>
-            <w:proofErr w:type="spellEnd"/>
             <w:r>
               <w:t xml:space="preserve">, </w:t>
             </w:r>
-            <w:proofErr w:type="spellStart"/>
             <w:r>
               <w:t>ggg</w:t>
             </w:r>
-            <w:proofErr w:type="spellEnd"/>
             <w:r>
               <w:t xml:space="preserve">, </w:t>
             </w:r>
-            <w:proofErr w:type="spellStart"/>
             <w:r>
               <w:t>bbb</w:t>
             </w:r>
-            <w:proofErr w:type="spellEnd"/>
             <w:r>
               <w:t xml:space="preserve">  | #</w:t>
             </w:r>
@@ -9422,27 +9380,21 @@
             <w:r>
               <w:t xml:space="preserve">   | </w:t>
             </w:r>
-            <w:proofErr w:type="spellStart"/>
             <w:r>
               <w:t>rrr</w:t>
             </w:r>
-            <w:proofErr w:type="spellEnd"/>
             <w:r>
               <w:t xml:space="preserve">, </w:t>
             </w:r>
-            <w:proofErr w:type="spellStart"/>
             <w:r>
               <w:t>ggg</w:t>
             </w:r>
-            <w:proofErr w:type="spellEnd"/>
             <w:r>
               <w:t xml:space="preserve">, </w:t>
             </w:r>
-            <w:proofErr w:type="spellStart"/>
             <w:r>
               <w:t>bbb</w:t>
             </w:r>
-            <w:proofErr w:type="spellEnd"/>
             <w:r>
               <w:t xml:space="preserve">  | #</w:t>
             </w:r>
@@ -9466,27 +9418,21 @@
             <w:r>
               <w:t xml:space="preserve">   | </w:t>
             </w:r>
-            <w:proofErr w:type="spellStart"/>
             <w:r>
               <w:t>rrr</w:t>
             </w:r>
-            <w:proofErr w:type="spellEnd"/>
             <w:r>
               <w:t xml:space="preserve">, </w:t>
             </w:r>
-            <w:proofErr w:type="spellStart"/>
             <w:r>
               <w:t>ggg</w:t>
             </w:r>
-            <w:proofErr w:type="spellEnd"/>
             <w:r>
               <w:t xml:space="preserve">, </w:t>
             </w:r>
-            <w:proofErr w:type="spellStart"/>
             <w:r>
               <w:t>bbb</w:t>
             </w:r>
-            <w:proofErr w:type="spellEnd"/>
             <w:r>
               <w:t xml:space="preserve">  | #</w:t>
             </w:r>
@@ -9510,27 +9456,21 @@
             <w:r>
               <w:t xml:space="preserve">   | </w:t>
             </w:r>
-            <w:proofErr w:type="spellStart"/>
             <w:r>
               <w:t>rrr</w:t>
             </w:r>
-            <w:proofErr w:type="spellEnd"/>
             <w:r>
               <w:t xml:space="preserve">, </w:t>
             </w:r>
-            <w:proofErr w:type="spellStart"/>
             <w:r>
               <w:t>ggg</w:t>
             </w:r>
-            <w:proofErr w:type="spellEnd"/>
             <w:r>
               <w:t xml:space="preserve">, </w:t>
             </w:r>
-            <w:proofErr w:type="spellStart"/>
             <w:r>
               <w:t>bbb</w:t>
             </w:r>
-            <w:proofErr w:type="spellEnd"/>
             <w:r>
               <w:t xml:space="preserve">  | #</w:t>
             </w:r>
@@ -9550,42 +9490,12 @@
             <w:r>
               <w:t xml:space="preserve">Edit the </w:t>
             </w:r>
-            <w:proofErr w:type="spellStart"/>
             <w:r>
               <w:rPr>
                 <w:rStyle w:val="CodeInline"/>
               </w:rPr>
-              <w:t>rrr</w:t>
-            </w:r>
-            <w:proofErr w:type="spellEnd"/>
-            <w:r>
-              <w:rPr>
-                <w:rStyle w:val="CodeInline"/>
-              </w:rPr>
-              <w:t xml:space="preserve">, </w:t>
-            </w:r>
-            <w:proofErr w:type="spellStart"/>
-            <w:r>
-              <w:rPr>
-                <w:rStyle w:val="CodeInline"/>
-              </w:rPr>
-              <w:t>ggg</w:t>
-            </w:r>
-            <w:proofErr w:type="spellEnd"/>
-            <w:r>
-              <w:rPr>
-                <w:rStyle w:val="CodeInline"/>
-              </w:rPr>
-              <w:t xml:space="preserve">, </w:t>
-            </w:r>
-            <w:proofErr w:type="spellStart"/>
-            <w:r>
-              <w:rPr>
-                <w:rStyle w:val="CodeInline"/>
-              </w:rPr>
-              <w:t>bbb</w:t>
-            </w:r>
-            <w:proofErr w:type="spellEnd"/>
+              <w:t>rrr, ggg, bbb</w:t>
+            </w:r>
             <w:r>
               <w:t xml:space="preserve"> to show the decimal values and </w:t>
             </w:r>
@@ -9786,61 +9696,7 @@
                       <w:bCs w:val="0"/>
                       <w:color w:val="F2F2F2" w:themeColor="background1" w:themeShade="F2"/>
                     </w:rPr>
-                    <w:t>(</w:t>
-                  </w:r>
-                  <w:proofErr w:type="spellStart"/>
-                  <w:r>
-                    <w:rPr>
-                      <w:b/>
-                      <w:bCs w:val="0"/>
-                      <w:color w:val="F2F2F2" w:themeColor="background1" w:themeShade="F2"/>
-                    </w:rPr>
-                    <w:t>rrr</w:t>
-                  </w:r>
-                  <w:proofErr w:type="spellEnd"/>
-                  <w:r>
-                    <w:rPr>
-                      <w:b/>
-                      <w:bCs w:val="0"/>
-                      <w:color w:val="F2F2F2" w:themeColor="background1" w:themeShade="F2"/>
-                    </w:rPr>
-                    <w:t xml:space="preserve">, </w:t>
-                  </w:r>
-                  <w:proofErr w:type="spellStart"/>
-                  <w:r>
-                    <w:rPr>
-                      <w:b/>
-                      <w:bCs w:val="0"/>
-                      <w:color w:val="F2F2F2" w:themeColor="background1" w:themeShade="F2"/>
-                    </w:rPr>
-                    <w:t>ggg</w:t>
-                  </w:r>
-                  <w:proofErr w:type="spellEnd"/>
-                  <w:r>
-                    <w:rPr>
-                      <w:b/>
-                      <w:bCs w:val="0"/>
-                      <w:color w:val="F2F2F2" w:themeColor="background1" w:themeShade="F2"/>
-                    </w:rPr>
-                    <w:t xml:space="preserve">, </w:t>
-                  </w:r>
-                  <w:proofErr w:type="spellStart"/>
-                  <w:r>
-                    <w:rPr>
-                      <w:b/>
-                      <w:bCs w:val="0"/>
-                      <w:color w:val="F2F2F2" w:themeColor="background1" w:themeShade="F2"/>
-                    </w:rPr>
-                    <w:t>bbb</w:t>
-                  </w:r>
-                  <w:proofErr w:type="spellEnd"/>
-                  <w:r>
-                    <w:rPr>
-                      <w:b/>
-                      <w:bCs w:val="0"/>
-                      <w:color w:val="F2F2F2" w:themeColor="background1" w:themeShade="F2"/>
-                    </w:rPr>
-                    <w:t>)</w:t>
+                    <w:t>(rrr, ggg, bbb)</w:t>
                   </w:r>
                 </w:p>
               </w:tc>
@@ -10402,21 +10258,7 @@
                 <w:rStyle w:val="SubtleEmphasis"/>
               </w:rPr>
               <w:br/>
-              <w:t xml:space="preserve">Use the fill tool to </w:t>
-            </w:r>
-            <w:proofErr w:type="spellStart"/>
-            <w:r>
-              <w:rPr>
-                <w:rStyle w:val="SubtleEmphasis"/>
-              </w:rPr>
-              <w:t>color</w:t>
-            </w:r>
-            <w:proofErr w:type="spellEnd"/>
-            <w:r>
-              <w:rPr>
-                <w:rStyle w:val="SubtleEmphasis"/>
-              </w:rPr>
-              <w:t xml:space="preserve"> final column.</w:t>
+              <w:t>Use the fill tool to color final column.</w:t>
             </w:r>
           </w:p>
           <w:p/>
@@ -10548,25 +10390,7 @@
                 <w:iCs/>
                 <w:color w:val="C0504D" w:themeColor="accent2"/>
               </w:rPr>
-              <w:t>“feat(</w:t>
-            </w:r>
-            <w:proofErr w:type="spellStart"/>
-            <w:r>
-              <w:rPr>
-                <w:i/>
-                <w:iCs/>
-                <w:color w:val="C0504D" w:themeColor="accent2"/>
-              </w:rPr>
-              <w:t>page_name</w:t>
-            </w:r>
-            <w:proofErr w:type="spellEnd"/>
-            <w:r>
-              <w:rPr>
-                <w:i/>
-                <w:iCs/>
-                <w:color w:val="C0504D" w:themeColor="accent2"/>
-              </w:rPr>
-              <w:t>): commit</w:t>
+              <w:t>“feat(page_name): commit</w:t>
             </w:r>
             <w:r>
               <w:rPr>
@@ -10611,25 +10435,7 @@
                 <w:iCs/>
                 <w:color w:val="C0504D" w:themeColor="accent2"/>
               </w:rPr>
-              <w:t>“fix(</w:t>
-            </w:r>
-            <w:proofErr w:type="spellStart"/>
-            <w:r>
-              <w:rPr>
-                <w:i/>
-                <w:iCs/>
-                <w:color w:val="C0504D" w:themeColor="accent2"/>
-              </w:rPr>
-              <w:t>page_name</w:t>
-            </w:r>
-            <w:proofErr w:type="spellEnd"/>
-            <w:r>
-              <w:rPr>
-                <w:i/>
-                <w:iCs/>
-                <w:color w:val="C0504D" w:themeColor="accent2"/>
-              </w:rPr>
-              <w:t>): name of bug being fixed</w:t>
+              <w:t>“fix(page_name): name of bug being fixed</w:t>
             </w:r>
             <w:r>
               <w:rPr>
@@ -10979,15 +10785,7 @@
               </w:numPr>
             </w:pPr>
             <w:r>
-              <w:t xml:space="preserve">JavaScript Validation of the form using only vanilla </w:t>
-            </w:r>
-            <w:proofErr w:type="spellStart"/>
-            <w:r>
-              <w:t>jS</w:t>
-            </w:r>
-            <w:proofErr w:type="spellEnd"/>
-            <w:r>
-              <w:t xml:space="preserve"> and Regex patterns to match user input against a pattern for each field.</w:t>
+              <w:t>JavaScript Validation of the form using only vanilla jS and Regex patterns to match user input against a pattern for each field.</w:t>
             </w:r>
           </w:p>
           <w:p>
@@ -11449,6 +11247,7 @@
                 <w:sz w:val="48"/>
                 <w:szCs w:val="48"/>
               </w:rPr>
+              <w:lastRenderedPageBreak/>
               <w:t>12</w:t>
             </w:r>
           </w:p>
@@ -11463,6 +11262,49 @@
             </w:pPr>
             <w:r>
               <w:t>Add 3 screenshots of you validating the HTML,CSS &amp; JS code.</w:t>
+            </w:r>
+          </w:p>
+          <w:p>
+            <w:pPr>
+              <w:spacing w:line="312" w:lineRule="auto"/>
+              <w:textAlignment w:val="baseline"/>
+            </w:pPr>
+            <w:r>
+              <w:drawing>
+                <wp:inline distT="0" distB="0" distL="0" distR="0" wp14:anchorId="759AFCFD" wp14:editId="55E876B6">
+                  <wp:extent cx="4802505" cy="3789680"/>
+                  <wp:effectExtent l="0" t="0" r="0" b="1270"/>
+                  <wp:docPr id="1399807430" name="Picture 1"/>
+                  <wp:cNvGraphicFramePr>
+                    <a:graphicFrameLocks xmlns:a="http://schemas.openxmlformats.org/drawingml/2006/main" noChangeAspect="1"/>
+                  </wp:cNvGraphicFramePr>
+                  <a:graphic xmlns:a="http://schemas.openxmlformats.org/drawingml/2006/main">
+                    <a:graphicData uri="http://schemas.openxmlformats.org/drawingml/2006/picture">
+                      <pic:pic xmlns:pic="http://schemas.openxmlformats.org/drawingml/2006/picture">
+                        <pic:nvPicPr>
+                          <pic:cNvPr id="1399807430" name=""/>
+                          <pic:cNvPicPr/>
+                        </pic:nvPicPr>
+                        <pic:blipFill>
+                          <a:blip r:embed="rId35"/>
+                          <a:stretch>
+                            <a:fillRect/>
+                          </a:stretch>
+                        </pic:blipFill>
+                        <pic:spPr>
+                          <a:xfrm>
+                            <a:off x="0" y="0"/>
+                            <a:ext cx="4802505" cy="3789680"/>
+                          </a:xfrm>
+                          <a:prstGeom prst="rect">
+                            <a:avLst/>
+                          </a:prstGeom>
+                        </pic:spPr>
+                      </pic:pic>
+                    </a:graphicData>
+                  </a:graphic>
+                </wp:inline>
+              </w:drawing>
             </w:r>
           </w:p>
           <w:p>
@@ -11476,12 +11318,44 @@
               <w:spacing w:line="312" w:lineRule="auto"/>
               <w:textAlignment w:val="baseline"/>
             </w:pPr>
-          </w:p>
-          <w:p>
-            <w:pPr>
-              <w:spacing w:line="312" w:lineRule="auto"/>
-              <w:textAlignment w:val="baseline"/>
-            </w:pPr>
+            <w:r>
+              <w:lastRenderedPageBreak/>
+              <w:drawing>
+                <wp:inline distT="0" distB="0" distL="0" distR="0" wp14:anchorId="7AC7D841" wp14:editId="5FC0203C">
+                  <wp:extent cx="4802505" cy="3560445"/>
+                  <wp:effectExtent l="0" t="0" r="0" b="1905"/>
+                  <wp:docPr id="1774156777" name="Picture 1"/>
+                  <wp:cNvGraphicFramePr>
+                    <a:graphicFrameLocks xmlns:a="http://schemas.openxmlformats.org/drawingml/2006/main" noChangeAspect="1"/>
+                  </wp:cNvGraphicFramePr>
+                  <a:graphic xmlns:a="http://schemas.openxmlformats.org/drawingml/2006/main">
+                    <a:graphicData uri="http://schemas.openxmlformats.org/drawingml/2006/picture">
+                      <pic:pic xmlns:pic="http://schemas.openxmlformats.org/drawingml/2006/picture">
+                        <pic:nvPicPr>
+                          <pic:cNvPr id="1774156777" name=""/>
+                          <pic:cNvPicPr/>
+                        </pic:nvPicPr>
+                        <pic:blipFill>
+                          <a:blip r:embed="rId36"/>
+                          <a:stretch>
+                            <a:fillRect/>
+                          </a:stretch>
+                        </pic:blipFill>
+                        <pic:spPr>
+                          <a:xfrm>
+                            <a:off x="0" y="0"/>
+                            <a:ext cx="4802505" cy="3560445"/>
+                          </a:xfrm>
+                          <a:prstGeom prst="rect">
+                            <a:avLst/>
+                          </a:prstGeom>
+                        </pic:spPr>
+                      </pic:pic>
+                    </a:graphicData>
+                  </a:graphic>
+                </wp:inline>
+              </w:drawing>
+            </w:r>
           </w:p>
           <w:p>
             <w:pPr>
@@ -11490,6 +11364,45 @@
                 <w:color w:val="C0504D" w:themeColor="accent2"/>
               </w:rPr>
             </w:pPr>
+          </w:p>
+          <w:p>
+            <w:r>
+              <w:drawing>
+                <wp:inline distT="0" distB="0" distL="0" distR="0" wp14:anchorId="7EC071D9" wp14:editId="37DC9EA0">
+                  <wp:extent cx="4802505" cy="3584575"/>
+                  <wp:effectExtent l="0" t="0" r="0" b="0"/>
+                  <wp:docPr id="810579198" name="Picture 1"/>
+                  <wp:cNvGraphicFramePr>
+                    <a:graphicFrameLocks xmlns:a="http://schemas.openxmlformats.org/drawingml/2006/main" noChangeAspect="1"/>
+                  </wp:cNvGraphicFramePr>
+                  <a:graphic xmlns:a="http://schemas.openxmlformats.org/drawingml/2006/main">
+                    <a:graphicData uri="http://schemas.openxmlformats.org/drawingml/2006/picture">
+                      <pic:pic xmlns:pic="http://schemas.openxmlformats.org/drawingml/2006/picture">
+                        <pic:nvPicPr>
+                          <pic:cNvPr id="810579198" name=""/>
+                          <pic:cNvPicPr/>
+                        </pic:nvPicPr>
+                        <pic:blipFill>
+                          <a:blip r:embed="rId37"/>
+                          <a:stretch>
+                            <a:fillRect/>
+                          </a:stretch>
+                        </pic:blipFill>
+                        <pic:spPr>
+                          <a:xfrm>
+                            <a:off x="0" y="0"/>
+                            <a:ext cx="4802505" cy="3584575"/>
+                          </a:xfrm>
+                          <a:prstGeom prst="rect">
+                            <a:avLst/>
+                          </a:prstGeom>
+                        </pic:spPr>
+                      </pic:pic>
+                    </a:graphicData>
+                  </a:graphic>
+                </wp:inline>
+              </w:drawing>
+            </w:r>
           </w:p>
         </w:tc>
       </w:tr>
@@ -11763,7 +11676,7 @@
           <w:u w:val="none"/>
         </w:rPr>
       </w:pPr>
-      <w:hyperlink r:id="rId35" w:history="1">
+      <w:hyperlink r:id="rId38" w:history="1">
         <w:r>
           <w:rPr>
             <w:rStyle w:val="Hyperlink"/>
@@ -11775,21 +11688,13 @@
     </w:p>
     <w:p>
       <w:r>
-        <w:t xml:space="preserve">Note that </w:t>
-      </w:r>
-      <w:proofErr w:type="spellStart"/>
-      <w:r>
-        <w:t>P</w:t>
+        <w:t>Note that P</w:t>
       </w:r>
       <w:r>
         <w:t>hp</w:t>
       </w:r>
       <w:r>
-        <w:t>Storm</w:t>
-      </w:r>
-      <w:proofErr w:type="spellEnd"/>
-      <w:r>
-        <w:t xml:space="preserve"> and WebStorm will format code to their own standard, which is acceptable.</w:t>
+        <w:t>Storm and WebStorm will format code to their own standard, which is acceptable.</w:t>
       </w:r>
     </w:p>
     <w:p>
@@ -11832,7 +11737,7 @@
           <w:szCs w:val="22"/>
         </w:rPr>
       </w:pPr>
-      <w:hyperlink r:id="rId36" w:history="1">
+      <w:hyperlink r:id="rId39" w:history="1">
         <w:r>
           <w:rPr>
             <w:rStyle w:val="Hyperlink"/>
@@ -11846,21 +11751,13 @@
       <w:bookmarkStart w:id="30" w:name="_Toc82066987"/>
       <w:bookmarkStart w:id="31" w:name="_Toc94976445"/>
       <w:r>
-        <w:t xml:space="preserve">Note that </w:t>
-      </w:r>
-      <w:proofErr w:type="spellStart"/>
-      <w:r>
-        <w:t>P</w:t>
+        <w:t>Note that P</w:t>
       </w:r>
       <w:r>
         <w:t>hp</w:t>
       </w:r>
       <w:r>
-        <w:t>Storm</w:t>
-      </w:r>
-      <w:proofErr w:type="spellEnd"/>
-      <w:r>
-        <w:t xml:space="preserve"> and WebStorm will format code to their own standard, which is acceptable.</w:t>
+        <w:t>Storm and WebStorm will format code to their own standard, which is acceptable.</w:t>
       </w:r>
     </w:p>
     <w:p>
@@ -12212,13 +12109,8 @@
               <w:cnfStyle w:val="000000000000" w:firstRow="0" w:lastRow="0" w:firstColumn="0" w:lastColumn="0" w:oddVBand="0" w:evenVBand="0" w:oddHBand="0" w:evenHBand="0" w:firstRowFirstColumn="0" w:firstRowLastColumn="0" w:lastRowFirstColumn="0" w:lastRowLastColumn="0"/>
             </w:pPr>
             <w:r>
-              <w:t>.</w:t>
-            </w:r>
-            <w:proofErr w:type="spellStart"/>
-            <w:r>
-              <w:t>js</w:t>
-            </w:r>
-            <w:proofErr w:type="spellEnd"/>
+              <w:t>.js</w:t>
+            </w:r>
           </w:p>
         </w:tc>
       </w:tr>
@@ -12247,13 +12139,8 @@
               <w:cnfStyle w:val="000000100000" w:firstRow="0" w:lastRow="0" w:firstColumn="0" w:lastColumn="0" w:oddVBand="0" w:evenVBand="0" w:oddHBand="1" w:evenHBand="0" w:firstRowFirstColumn="0" w:firstRowLastColumn="0" w:lastRowFirstColumn="0" w:lastRowLastColumn="0"/>
             </w:pPr>
             <w:r>
-              <w:t>.</w:t>
-            </w:r>
-            <w:proofErr w:type="spellStart"/>
-            <w:r>
-              <w:t>css</w:t>
-            </w:r>
-            <w:proofErr w:type="spellEnd"/>
+              <w:t>.css</w:t>
+            </w:r>
           </w:p>
         </w:tc>
       </w:tr>
@@ -12281,13 +12168,8 @@
               <w:cnfStyle w:val="000000000000" w:firstRow="0" w:lastRow="0" w:firstColumn="0" w:lastColumn="0" w:oddVBand="0" w:evenVBand="0" w:oddHBand="0" w:evenHBand="0" w:firstRowFirstColumn="0" w:firstRowLastColumn="0" w:lastRowFirstColumn="0" w:lastRowLastColumn="0"/>
             </w:pPr>
             <w:r>
-              <w:t>.</w:t>
-            </w:r>
-            <w:proofErr w:type="spellStart"/>
-            <w:r>
-              <w:t>php</w:t>
-            </w:r>
-            <w:proofErr w:type="spellEnd"/>
+              <w:t>.php</w:t>
+            </w:r>
           </w:p>
         </w:tc>
       </w:tr>
@@ -12316,13 +12198,8 @@
               <w:cnfStyle w:val="000000100000" w:firstRow="0" w:lastRow="0" w:firstColumn="0" w:lastColumn="0" w:oddVBand="0" w:evenVBand="0" w:oddHBand="1" w:evenHBand="0" w:firstRowFirstColumn="0" w:firstRowLastColumn="0" w:lastRowFirstColumn="0" w:lastRowLastColumn="0"/>
             </w:pPr>
             <w:r>
-              <w:t>.</w:t>
-            </w:r>
-            <w:proofErr w:type="spellStart"/>
-            <w:r>
-              <w:t>js</w:t>
-            </w:r>
-            <w:proofErr w:type="spellEnd"/>
+              <w:t>.js</w:t>
+            </w:r>
           </w:p>
         </w:tc>
       </w:tr>
@@ -12350,13 +12227,8 @@
               <w:cnfStyle w:val="000000000000" w:firstRow="0" w:lastRow="0" w:firstColumn="0" w:lastColumn="0" w:oddVBand="0" w:evenVBand="0" w:oddHBand="0" w:evenHBand="0" w:firstRowFirstColumn="0" w:firstRowLastColumn="0" w:lastRowFirstColumn="0" w:lastRowLastColumn="0"/>
             </w:pPr>
             <w:r>
-              <w:t>.</w:t>
-            </w:r>
-            <w:proofErr w:type="spellStart"/>
-            <w:r>
-              <w:t>jsx</w:t>
-            </w:r>
-            <w:proofErr w:type="spellEnd"/>
+              <w:t>.jsx</w:t>
+            </w:r>
           </w:p>
         </w:tc>
       </w:tr>
@@ -12385,13 +12257,8 @@
               <w:cnfStyle w:val="000000100000" w:firstRow="0" w:lastRow="0" w:firstColumn="0" w:lastColumn="0" w:oddVBand="0" w:evenVBand="0" w:oddHBand="1" w:evenHBand="0" w:firstRowFirstColumn="0" w:firstRowLastColumn="0" w:lastRowFirstColumn="0" w:lastRowLastColumn="0"/>
             </w:pPr>
             <w:r>
-              <w:t>.</w:t>
-            </w:r>
-            <w:proofErr w:type="spellStart"/>
-            <w:r>
-              <w:t>py</w:t>
-            </w:r>
-            <w:proofErr w:type="spellEnd"/>
+              <w:t>.py</w:t>
+            </w:r>
           </w:p>
         </w:tc>
       </w:tr>
@@ -12419,13 +12286,8 @@
               <w:cnfStyle w:val="000000000000" w:firstRow="0" w:lastRow="0" w:firstColumn="0" w:lastColumn="0" w:oddVBand="0" w:evenVBand="0" w:oddHBand="0" w:evenHBand="0" w:firstRowFirstColumn="0" w:firstRowLastColumn="0" w:lastRowFirstColumn="0" w:lastRowLastColumn="0"/>
             </w:pPr>
             <w:r>
-              <w:t>.</w:t>
-            </w:r>
-            <w:proofErr w:type="spellStart"/>
-            <w:r>
-              <w:t>json</w:t>
-            </w:r>
-            <w:proofErr w:type="spellEnd"/>
+              <w:t>.json</w:t>
+            </w:r>
           </w:p>
         </w:tc>
       </w:tr>
@@ -12517,7 +12379,7 @@
             <wp:cNvGraphicFramePr/>
             <a:graphic xmlns:a="http://schemas.openxmlformats.org/drawingml/2006/main">
               <a:graphicData uri="http://schemas.openxmlformats.org/drawingml/2006/diagram">
-                <dgm:relIds xmlns:dgm="http://schemas.openxmlformats.org/drawingml/2006/diagram" xmlns:r="http://schemas.openxmlformats.org/officeDocument/2006/relationships" r:dm="rId37" r:lo="rId38" r:qs="rId39" r:cs="rId40"/>
+                <dgm:relIds xmlns:dgm="http://schemas.openxmlformats.org/drawingml/2006/diagram" xmlns:r="http://schemas.openxmlformats.org/officeDocument/2006/relationships" r:dm="rId40" r:lo="rId41" r:qs="rId42" r:cs="rId43"/>
               </a:graphicData>
             </a:graphic>
           </wp:inline>
@@ -12553,7 +12415,7 @@
           <w:numId w:val="7"/>
         </w:numPr>
       </w:pPr>
-      <w:hyperlink r:id="rId42" w:history="1">
+      <w:hyperlink r:id="rId45" w:history="1">
         <w:r>
           <w:rPr>
             <w:rStyle w:val="Hyperlink"/>
@@ -12570,7 +12432,7 @@
           <w:numId w:val="7"/>
         </w:numPr>
       </w:pPr>
-      <w:hyperlink r:id="rId43" w:history="1">
+      <w:hyperlink r:id="rId46" w:history="1">
         <w:r>
           <w:rPr>
             <w:rStyle w:val="Hyperlink"/>
@@ -12587,7 +12449,7 @@
           <w:numId w:val="7"/>
         </w:numPr>
       </w:pPr>
-      <w:hyperlink r:id="rId44" w:history="1">
+      <w:hyperlink r:id="rId47" w:history="1">
         <w:r>
           <w:rPr>
             <w:rStyle w:val="Hyperlink"/>
@@ -12604,7 +12466,7 @@
           <w:numId w:val="7"/>
         </w:numPr>
       </w:pPr>
-      <w:hyperlink r:id="rId45" w:history="1">
+      <w:hyperlink r:id="rId48" w:history="1">
         <w:r>
           <w:rPr>
             <w:rStyle w:val="Hyperlink"/>
@@ -12621,7 +12483,7 @@
           <w:numId w:val="7"/>
         </w:numPr>
       </w:pPr>
-      <w:hyperlink r:id="rId46" w:history="1">
+      <w:hyperlink r:id="rId49" w:history="1">
         <w:r>
           <w:rPr>
             <w:rStyle w:val="Hyperlink"/>
@@ -12634,7 +12496,7 @@
       <w:r>
         <w:t xml:space="preserve">Also check </w:t>
       </w:r>
-      <w:hyperlink r:id="rId47" w:history="1">
+      <w:hyperlink r:id="rId50" w:history="1">
         <w:r>
           <w:rPr>
             <w:rStyle w:val="Hyperlink"/>
@@ -12643,15 +12505,7 @@
         </w:r>
       </w:hyperlink>
       <w:r>
-        <w:t xml:space="preserve"> and search for </w:t>
-      </w:r>
-      <w:proofErr w:type="spellStart"/>
-      <w:r>
-        <w:t>TailwindCSS</w:t>
-      </w:r>
-      <w:proofErr w:type="spellEnd"/>
-      <w:r>
-        <w:t>.</w:t>
+        <w:t xml:space="preserve"> and search for TailwindCSS.</w:t>
       </w:r>
     </w:p>
     <w:p>
@@ -12739,19 +12593,11 @@
       <w:r>
         <w:tab/>
       </w:r>
-      <w:proofErr w:type="spellStart"/>
       <w:r>
         <w:rPr>
           <w:rStyle w:val="CodeInline"/>
         </w:rPr>
-        <w:t>npm</w:t>
-      </w:r>
-      <w:proofErr w:type="spellEnd"/>
-      <w:r>
-        <w:rPr>
-          <w:rStyle w:val="CodeInline"/>
-        </w:rPr>
-        <w:t xml:space="preserve"> --version</w:t>
+        <w:t>npm --version</w:t>
       </w:r>
     </w:p>
     <w:p>
@@ -12767,19 +12613,11 @@
       <w:r>
         <w:tab/>
       </w:r>
-      <w:proofErr w:type="spellStart"/>
       <w:r>
         <w:rPr>
           <w:rStyle w:val="CodeInline"/>
         </w:rPr>
-        <w:t>npx</w:t>
-      </w:r>
-      <w:proofErr w:type="spellEnd"/>
-      <w:r>
-        <w:rPr>
-          <w:rStyle w:val="CodeInline"/>
-        </w:rPr>
-        <w:t xml:space="preserve"> –version</w:t>
+        <w:t>npx –version</w:t>
       </w:r>
     </w:p>
     <w:p>
@@ -12808,15 +12646,7 @@
     </w:p>
     <w:p>
       <w:r>
-        <w:t xml:space="preserve">Given that Node is available, and NPM/NPX are also working, we now start the </w:t>
-      </w:r>
-      <w:proofErr w:type="spellStart"/>
-      <w:r>
-        <w:t>TailwindCSS</w:t>
-      </w:r>
-      <w:proofErr w:type="spellEnd"/>
-      <w:r>
-        <w:t xml:space="preserve"> installation and “development” process.</w:t>
+        <w:t>Given that Node is available, and NPM/NPX are also working, we now start the TailwindCSS installation and “development” process.</w:t>
       </w:r>
     </w:p>
     <w:p>
@@ -12831,28 +12661,12 @@
       <w:r>
         <w:tab/>
       </w:r>
-      <w:proofErr w:type="spellStart"/>
       <w:r>
         <w:rPr>
           <w:rStyle w:val="CodeInline"/>
         </w:rPr>
-        <w:t>npm</w:t>
+        <w:t>npm install -D tailwindcss</w:t>
       </w:r>
-      <w:proofErr w:type="spellEnd"/>
-      <w:r>
-        <w:rPr>
-          <w:rStyle w:val="CodeInline"/>
-        </w:rPr>
-        <w:t xml:space="preserve"> install -D </w:t>
-      </w:r>
-      <w:proofErr w:type="spellStart"/>
-      <w:r>
-        <w:rPr>
-          <w:rStyle w:val="CodeInline"/>
-        </w:rPr>
-        <w:t>tailwindcss</w:t>
-      </w:r>
-      <w:proofErr w:type="spellEnd"/>
     </w:p>
     <w:p>
       <w:r>
@@ -12861,42 +12675,12 @@
       <w:r>
         <w:tab/>
       </w:r>
-      <w:proofErr w:type="spellStart"/>
       <w:r>
         <w:rPr>
           <w:rStyle w:val="CodeInline"/>
         </w:rPr>
-        <w:t>npx</w:t>
+        <w:t>npx tailwindcss init</w:t>
       </w:r>
-      <w:proofErr w:type="spellEnd"/>
-      <w:r>
-        <w:rPr>
-          <w:rStyle w:val="CodeInline"/>
-        </w:rPr>
-        <w:t xml:space="preserve"> </w:t>
-      </w:r>
-      <w:proofErr w:type="spellStart"/>
-      <w:r>
-        <w:rPr>
-          <w:rStyle w:val="CodeInline"/>
-        </w:rPr>
-        <w:t>tailwindcss</w:t>
-      </w:r>
-      <w:proofErr w:type="spellEnd"/>
-      <w:r>
-        <w:rPr>
-          <w:rStyle w:val="CodeInline"/>
-        </w:rPr>
-        <w:t xml:space="preserve"> </w:t>
-      </w:r>
-      <w:proofErr w:type="spellStart"/>
-      <w:r>
-        <w:rPr>
-          <w:rStyle w:val="CodeInline"/>
-        </w:rPr>
-        <w:t>init</w:t>
-      </w:r>
-      <w:proofErr w:type="spellEnd"/>
     </w:p>
     <w:p>
       <w:r>
@@ -12965,31 +12749,7 @@
           <w:sz w:val="21"/>
           <w:szCs w:val="21"/>
         </w:rPr>
-        <w:t>{import('</w:t>
-      </w:r>
-      <w:proofErr w:type="spellStart"/>
-      <w:r>
-        <w:rPr>
-          <w:rFonts w:ascii="Consolas" w:hAnsi="Consolas" w:cs="FiraCode Nerd Font Mono"/>
-          <w:i/>
-          <w:iCs/>
-          <w:color w:val="8A653B"/>
-          <w:sz w:val="21"/>
-          <w:szCs w:val="21"/>
-        </w:rPr>
-        <w:t>tailwindcss</w:t>
-      </w:r>
-      <w:proofErr w:type="spellEnd"/>
-      <w:r>
-        <w:rPr>
-          <w:rFonts w:ascii="Consolas" w:hAnsi="Consolas" w:cs="FiraCode Nerd Font Mono"/>
-          <w:i/>
-          <w:iCs/>
-          <w:color w:val="8A653B"/>
-          <w:sz w:val="21"/>
-          <w:szCs w:val="21"/>
-        </w:rPr>
-        <w:t xml:space="preserve">').Config} </w:t>
+        <w:t xml:space="preserve">{import('tailwindcss').Config} </w:t>
       </w:r>
       <w:r>
         <w:rPr>
@@ -13013,7 +12773,6 @@
         </w:rPr>
         <w:br/>
       </w:r>
-      <w:proofErr w:type="spellStart"/>
       <w:r>
         <w:rPr>
           <w:rFonts w:ascii="Consolas" w:hAnsi="Consolas" w:cs="FiraCode Nerd Font Mono"/>
@@ -13034,21 +12793,7 @@
           <w:sz w:val="21"/>
           <w:szCs w:val="21"/>
         </w:rPr>
-        <w:t>exports</w:t>
-      </w:r>
-      <w:proofErr w:type="spellEnd"/>
-      <w:r>
-        <w:rPr>
-          <w:rFonts w:ascii="Consolas" w:hAnsi="Consolas" w:cs="FiraCode Nerd Font Mono"/>
-          <w:b/>
-          <w:bCs/>
-          <w:i/>
-          <w:iCs/>
-          <w:color w:val="9876AA"/>
-          <w:sz w:val="21"/>
-          <w:szCs w:val="21"/>
-        </w:rPr>
-        <w:t xml:space="preserve"> </w:t>
+        <w:t xml:space="preserve">exports </w:t>
       </w:r>
       <w:r>
         <w:rPr>
@@ -13357,14 +13102,12 @@
       <w:r>
         <w:t xml:space="preserve">Next create a folder called </w:t>
       </w:r>
-      <w:proofErr w:type="spellStart"/>
       <w:r>
         <w:rPr>
           <w:rStyle w:val="CodeInline"/>
         </w:rPr>
         <w:t>src</w:t>
       </w:r>
-      <w:proofErr w:type="spellEnd"/>
       <w:r>
         <w:t xml:space="preserve"> in the root by using the command:</w:t>
       </w:r>
@@ -13373,32 +13116,20 @@
       <w:pPr>
         <w:pStyle w:val="Code"/>
       </w:pPr>
-      <w:proofErr w:type="spellStart"/>
       <w:r>
-        <w:t>mkdir</w:t>
+        <w:t>mkdir src</w:t>
       </w:r>
-      <w:proofErr w:type="spellEnd"/>
-      <w:r>
-        <w:t xml:space="preserve"> </w:t>
-      </w:r>
-      <w:proofErr w:type="spellStart"/>
-      <w:r>
-        <w:t>src</w:t>
-      </w:r>
-      <w:proofErr w:type="spellEnd"/>
     </w:p>
     <w:p>
       <w:r>
         <w:t xml:space="preserve">Then, in your editor create a new CSS file in this </w:t>
       </w:r>
-      <w:proofErr w:type="spellStart"/>
       <w:r>
         <w:rPr>
           <w:rStyle w:val="CodeInline"/>
         </w:rPr>
         <w:t>src</w:t>
       </w:r>
-      <w:proofErr w:type="spellEnd"/>
       <w:r>
         <w:t xml:space="preserve"> folder and call it “</w:t>
       </w:r>
@@ -13422,53 +13153,16 @@
       <w:pPr>
         <w:pStyle w:val="Code"/>
       </w:pPr>
-      <w:proofErr w:type="spellStart"/>
       <w:r>
-        <w:t>npx</w:t>
-      </w:r>
-      <w:proofErr w:type="spellEnd"/>
-      <w:r>
-        <w:t xml:space="preserve"> </w:t>
-      </w:r>
-      <w:proofErr w:type="spellStart"/>
-      <w:r>
-        <w:t>tailwindcss</w:t>
-      </w:r>
-      <w:proofErr w:type="spellEnd"/>
-      <w:r>
-        <w:t xml:space="preserve"> </w:t>
+        <w:t xml:space="preserve">npx tailwindcss </w:t>
       </w:r>
       <w:r>
         <w:br/>
-        <w:t>-</w:t>
-      </w:r>
-      <w:proofErr w:type="spellStart"/>
-      <w:r>
-        <w:t>i</w:t>
-      </w:r>
-      <w:proofErr w:type="spellEnd"/>
-      <w:r>
-        <w:t xml:space="preserve"> ./</w:t>
-      </w:r>
-      <w:proofErr w:type="spellStart"/>
-      <w:r>
-        <w:t>src</w:t>
-      </w:r>
-      <w:proofErr w:type="spellEnd"/>
-      <w:r>
-        <w:t xml:space="preserve">/input.css </w:t>
+        <w:t xml:space="preserve">-i ./src/input.css </w:t>
       </w:r>
       <w:r>
         <w:br/>
-        <w:t>-o ./assets/</w:t>
-      </w:r>
-      <w:proofErr w:type="spellStart"/>
-      <w:r>
-        <w:t>css</w:t>
-      </w:r>
-      <w:proofErr w:type="spellEnd"/>
-      <w:r>
-        <w:t xml:space="preserve">/site.css </w:t>
+        <w:t xml:space="preserve">-o ./assets/css/site.css </w:t>
       </w:r>
       <w:r>
         <w:br/>
@@ -13522,7 +13216,7 @@
       </w:r>
     </w:p>
     <w:p>
-      <w:hyperlink r:id="rId48" w:history="1">
+      <w:hyperlink r:id="rId51" w:history="1">
         <w:r>
           <w:rPr>
             <w:rStyle w:val="Hyperlink"/>
@@ -13590,17 +13284,8 @@
           <w:i/>
           <w:iCs/>
         </w:rPr>
-        <w:t>.</w:t>
+        <w:t>.gitignore</w:t>
       </w:r>
-      <w:proofErr w:type="spellStart"/>
-      <w:r>
-        <w:rPr>
-          <w:i/>
-          <w:iCs/>
-        </w:rPr>
-        <w:t>gitignore</w:t>
-      </w:r>
-      <w:proofErr w:type="spellEnd"/>
       <w:r>
         <w:t xml:space="preserve"> file </w:t>
       </w:r>
@@ -13622,7 +13307,7 @@
           <w:tab w:val="left" w:pos="5679"/>
         </w:tabs>
       </w:pPr>
-      <w:hyperlink r:id="rId49" w:history="1">
+      <w:hyperlink r:id="rId52" w:history="1">
         <w:r>
           <w:rPr>
             <w:rStyle w:val="Hyperlink"/>
@@ -13642,7 +13327,7 @@
           <w:tab w:val="left" w:pos="5679"/>
         </w:tabs>
       </w:pPr>
-      <w:hyperlink r:id="rId50" w:history="1">
+      <w:hyperlink r:id="rId53" w:history="1">
         <w:r>
           <w:rPr>
             <w:rStyle w:val="Hyperlink"/>
@@ -13662,7 +13347,7 @@
           <w:tab w:val="left" w:pos="5679"/>
         </w:tabs>
       </w:pPr>
-      <w:hyperlink r:id="rId51" w:history="1">
+      <w:hyperlink r:id="rId54" w:history="1">
         <w:r>
           <w:rPr>
             <w:rStyle w:val="Hyperlink"/>
@@ -13686,8 +13371,8 @@
       </w:pPr>
     </w:p>
     <w:sectPr>
-      <w:headerReference w:type="default" r:id="rId52"/>
-      <w:footerReference w:type="default" r:id="rId53"/>
+      <w:headerReference w:type="default" r:id="rId55"/>
+      <w:footerReference w:type="default" r:id="rId56"/>
       <w:type w:val="continuous"/>
       <w:pgSz w:w="11906" w:h="16838" w:code="9"/>
       <w:pgMar w:top="851" w:right="851" w:bottom="851" w:left="851" w:header="567" w:footer="342" w:gutter="0"/>
@@ -26961,7 +26646,7 @@
   <dgm:whole/>
   <dgm:extLst>
     <a:ext uri="http://schemas.microsoft.com/office/drawing/2008/diagram">
-      <dsp:dataModelExt xmlns:dsp="http://schemas.microsoft.com/office/drawing/2008/diagram" relId="rId41" minVer="http://schemas.openxmlformats.org/drawingml/2006/diagram"/>
+      <dsp:dataModelExt xmlns:dsp="http://schemas.microsoft.com/office/drawing/2008/diagram" relId="rId44" minVer="http://schemas.openxmlformats.org/drawingml/2006/diagram"/>
     </a:ext>
   </dgm:extLst>
 </dgm:dataModel>
@@ -32384,7 +32069,6 @@
     <w:rsid w:val="0045004D"/>
     <w:rsid w:val="004D0B73"/>
     <w:rsid w:val="00525E85"/>
-    <w:rsid w:val="005306BB"/>
     <w:rsid w:val="0056000B"/>
     <w:rsid w:val="00595B23"/>
     <w:rsid w:val="00640AAD"/>
@@ -32413,6 +32097,7 @@
     <w:rsid w:val="00D541C2"/>
     <w:rsid w:val="00D7142D"/>
     <w:rsid w:val="00D957E5"/>
+    <w:rsid w:val="00DB4FAF"/>
     <w:rsid w:val="00DC0B6E"/>
     <w:rsid w:val="00E126D9"/>
     <w:rsid w:val="00E63F34"/>

</xml_diff>